<commit_message>
Opis hurtowni - sprawozdanie
</commit_message>
<xml_diff>
--- a/212A_Grzywacz_Patryk-Grudzień_Dominik.docx
+++ b/212A_Grzywacz_Patryk-Grudzień_Dominik.docx
@@ -1,6 +1,6 @@
 
 <file path=word/document.xml><?xml version="1.0" encoding="utf-8"?>
-<w:document xmlns:wpc="http://schemas.microsoft.com/office/word/2010/wordprocessingCanvas" xmlns:cx="http://schemas.microsoft.com/office/drawing/2014/chartex" xmlns:cx1="http://schemas.microsoft.com/office/drawing/2015/9/8/chartex" xmlns:cx2="http://schemas.microsoft.com/office/drawing/2015/10/21/chartex" xmlns:cx3="http://schemas.microsoft.com/office/drawing/2016/5/9/chartex" xmlns:cx4="http://schemas.microsoft.com/office/drawing/2016/5/10/chartex" xmlns:cx5="http://schemas.microsoft.com/office/drawing/2016/5/11/chartex" xmlns:cx6="http://schemas.microsoft.com/office/drawing/2016/5/12/chartex" xmlns:cx7="http://schemas.microsoft.com/office/drawing/2016/5/13/chartex" xmlns:cx8="http://schemas.microsoft.com/office/drawing/2016/5/14/chartex" xmlns:mc="http://schemas.openxmlformats.org/markup-compatibility/2006" xmlns:aink="http://schemas.microsoft.com/office/drawing/2016/ink" xmlns:am3d="http://schemas.microsoft.com/office/drawing/2017/model3d" xmlns:o="urn:schemas-microsoft-com:office:office" xmlns:r="http://schemas.openxmlformats.org/officeDocument/2006/relationships" xmlns:m="http://schemas.openxmlformats.org/officeDocument/2006/math" xmlns:v="urn:schemas-microsoft-com:vml" xmlns:wp14="http://schemas.microsoft.com/office/word/2010/wordprocessingDrawing" xmlns:wp="http://schemas.openxmlformats.org/drawingml/2006/wordprocessingDrawing" xmlns:w10="urn:schemas-microsoft-com:office:word" xmlns:w="http://schemas.openxmlformats.org/wordprocessingml/2006/main" xmlns:w14="http://schemas.microsoft.com/office/word/2010/wordml" xmlns:w15="http://schemas.microsoft.com/office/word/2012/wordml" xmlns:w16cex="http://schemas.microsoft.com/office/word/2018/wordml/cex" xmlns:w16cid="http://schemas.microsoft.com/office/word/2016/wordml/cid" xmlns:w16="http://schemas.microsoft.com/office/word/2018/wordml" xmlns:w16sdtdh="http://schemas.microsoft.com/office/word/2020/wordml/sdtdatahash" xmlns:w16se="http://schemas.microsoft.com/office/word/2015/wordml/symex" xmlns:wpg="http://schemas.microsoft.com/office/word/2010/wordprocessingGroup" xmlns:wpi="http://schemas.microsoft.com/office/word/2010/wordprocessingInk" xmlns:wne="http://schemas.microsoft.com/office/word/2006/wordml" xmlns:wps="http://schemas.microsoft.com/office/word/2010/wordprocessingShape" mc:Ignorable="w14 w15 w16se w16cid w16 w16cex w16sdtdh wp14">
+<w:document xmlns:wpc="http://schemas.microsoft.com/office/word/2010/wordprocessingCanvas" xmlns:cx="http://schemas.microsoft.com/office/drawing/2014/chartex" xmlns:cx1="http://schemas.microsoft.com/office/drawing/2015/9/8/chartex" xmlns:cx2="http://schemas.microsoft.com/office/drawing/2015/10/21/chartex" xmlns:cx3="http://schemas.microsoft.com/office/drawing/2016/5/9/chartex" xmlns:cx4="http://schemas.microsoft.com/office/drawing/2016/5/10/chartex" xmlns:cx5="http://schemas.microsoft.com/office/drawing/2016/5/11/chartex" xmlns:cx6="http://schemas.microsoft.com/office/drawing/2016/5/12/chartex" xmlns:cx7="http://schemas.microsoft.com/office/drawing/2016/5/13/chartex" xmlns:cx8="http://schemas.microsoft.com/office/drawing/2016/5/14/chartex" xmlns:mc="http://schemas.openxmlformats.org/markup-compatibility/2006" xmlns:aink="http://schemas.microsoft.com/office/drawing/2016/ink" xmlns:am3d="http://schemas.microsoft.com/office/drawing/2017/model3d" xmlns:o="urn:schemas-microsoft-com:office:office" xmlns:r="http://schemas.openxmlformats.org/officeDocument/2006/relationships" xmlns:m="http://schemas.openxmlformats.org/officeDocument/2006/math" xmlns:v="urn:schemas-microsoft-com:vml" xmlns:wp14="http://schemas.microsoft.com/office/word/2010/wordprocessingDrawing" xmlns:wp="http://schemas.openxmlformats.org/drawingml/2006/wordprocessingDrawing" xmlns:w10="urn:schemas-microsoft-com:office:word" xmlns:w="http://schemas.openxmlformats.org/wordprocessingml/2006/main" xmlns:w14="http://schemas.microsoft.com/office/word/2010/wordml" xmlns:w15="http://schemas.microsoft.com/office/word/2012/wordml" xmlns:w16cex="http://schemas.microsoft.com/office/word/2018/wordml/cex" xmlns:w16cid="http://schemas.microsoft.com/office/word/2016/wordml/cid" xmlns:w16="http://schemas.microsoft.com/office/word/2018/wordml" xmlns:w16se="http://schemas.microsoft.com/office/word/2015/wordml/symex" xmlns:wpg="http://schemas.microsoft.com/office/word/2010/wordprocessingGroup" xmlns:wpi="http://schemas.microsoft.com/office/word/2010/wordprocessingInk" xmlns:wne="http://schemas.microsoft.com/office/word/2006/wordml" xmlns:wps="http://schemas.microsoft.com/office/word/2010/wordprocessingShape" mc:Ignorable="w14 w15 w16se w16cid w16 w16cex wp14">
   <w:body>
     <w:p>
       <w:pPr>
@@ -401,23 +401,49 @@
           <w:sz w:val="24"/>
           <w:szCs w:val="24"/>
         </w:rPr>
-        <w:t xml:space="preserve">Projektując relacje pomiędzy poszczególnymi tabelami staraliśmy się kierować logiką , aby nie tworzyć niepotrzebne połączenia , czy jak się tyczy samych połączeń aby ich typy  były zgodne z logiką ich późniejszych zastosowań , stosując wszelkie dostępne typy relacji tj: 1-1 </w:t>
-      </w:r>
-      <w:r>
-        <w:rPr>
-          <w:rFonts w:asciiTheme="majorHAnsi" w:hAnsiTheme="majorHAnsi" w:cstheme="majorHAnsi"/>
-          <w:sz w:val="24"/>
-          <w:szCs w:val="24"/>
-        </w:rPr>
-        <w:t>czy</w:t>
-      </w:r>
-      <w:r>
-        <w:rPr>
-          <w:rFonts w:asciiTheme="majorHAnsi" w:hAnsiTheme="majorHAnsi" w:cstheme="majorHAnsi"/>
-          <w:sz w:val="24"/>
-          <w:szCs w:val="24"/>
-        </w:rPr>
-        <w:t xml:space="preserve"> też</w:t>
+        <w:t>Projektując relacje pomiędzy poszczególnymi tabelami staraliśmy się kierować logiką , aby nie tworzyć niepotrzebne połączenia , czy jak się tyczy samych połączeń</w:t>
+      </w:r>
+      <w:r>
+        <w:rPr>
+          <w:rFonts w:asciiTheme="majorHAnsi" w:hAnsiTheme="majorHAnsi" w:cstheme="majorHAnsi"/>
+          <w:sz w:val="24"/>
+          <w:szCs w:val="24"/>
+        </w:rPr>
+        <w:t>,</w:t>
+      </w:r>
+      <w:r>
+        <w:rPr>
+          <w:rFonts w:asciiTheme="majorHAnsi" w:hAnsiTheme="majorHAnsi" w:cstheme="majorHAnsi"/>
+          <w:sz w:val="24"/>
+          <w:szCs w:val="24"/>
+        </w:rPr>
+        <w:t xml:space="preserve"> aby ich typy  były zgodne z logiką ich późniejszych zastosowań , stosując wszelkie dostępne typy relacji </w:t>
+      </w:r>
+      <w:proofErr w:type="spellStart"/>
+      <w:r>
+        <w:rPr>
+          <w:rFonts w:asciiTheme="majorHAnsi" w:hAnsiTheme="majorHAnsi" w:cstheme="majorHAnsi"/>
+          <w:sz w:val="24"/>
+          <w:szCs w:val="24"/>
+        </w:rPr>
+        <w:t>tj</w:t>
+      </w:r>
+      <w:proofErr w:type="spellEnd"/>
+      <w:r>
+        <w:rPr>
+          <w:rFonts w:asciiTheme="majorHAnsi" w:hAnsiTheme="majorHAnsi" w:cstheme="majorHAnsi"/>
+          <w:sz w:val="24"/>
+          <w:szCs w:val="24"/>
+        </w:rPr>
+        <w:t xml:space="preserve">: 1-1 </w:t>
+      </w:r>
+      <w:r>
+        <w:rPr>
+          <w:rFonts w:asciiTheme="majorHAnsi" w:hAnsiTheme="majorHAnsi" w:cstheme="majorHAnsi"/>
+          <w:sz w:val="24"/>
+          <w:szCs w:val="24"/>
+        </w:rPr>
+        <w:t>czy też</w:t>
       </w:r>
       <w:r>
         <w:rPr>
@@ -799,7 +825,23 @@
           <w:sz w:val="24"/>
           <w:szCs w:val="24"/>
         </w:rPr>
-        <w:t>Pacjenci – Przechowują dane osobowe jak i klienckie oraz odnośniki  do kart ,adresów oraz  kontaktów.</w:t>
+        <w:t>Pacjenci – Przechowują dane osobowe jak i klienckie</w:t>
+      </w:r>
+      <w:r>
+        <w:rPr>
+          <w:rFonts w:asciiTheme="majorHAnsi" w:hAnsiTheme="majorHAnsi" w:cstheme="majorHAnsi"/>
+          <w:sz w:val="24"/>
+          <w:szCs w:val="24"/>
+        </w:rPr>
+        <w:t>,</w:t>
+      </w:r>
+      <w:r>
+        <w:rPr>
+          <w:rFonts w:asciiTheme="majorHAnsi" w:hAnsiTheme="majorHAnsi" w:cstheme="majorHAnsi"/>
+          <w:sz w:val="24"/>
+          <w:szCs w:val="24"/>
+        </w:rPr>
+        <w:t xml:space="preserve"> odnośniki  do kart ,adresów oraz  kontaktów.</w:t>
       </w:r>
     </w:p>
     <w:p>
@@ -859,13 +901,23 @@
           <w:szCs w:val="24"/>
         </w:rPr>
       </w:pPr>
-      <w:r>
-        <w:rPr>
-          <w:rFonts w:asciiTheme="majorHAnsi" w:hAnsiTheme="majorHAnsi" w:cstheme="majorHAnsi"/>
-          <w:sz w:val="24"/>
-          <w:szCs w:val="24"/>
-        </w:rPr>
-        <w:t>Pozycje_Recept – Zawierają dane materialne odnośnie leków przepisanych w ramach danej recepty.</w:t>
+      <w:proofErr w:type="spellStart"/>
+      <w:r>
+        <w:rPr>
+          <w:rFonts w:asciiTheme="majorHAnsi" w:hAnsiTheme="majorHAnsi" w:cstheme="majorHAnsi"/>
+          <w:sz w:val="24"/>
+          <w:szCs w:val="24"/>
+        </w:rPr>
+        <w:t>Pozycje_Recept</w:t>
+      </w:r>
+      <w:proofErr w:type="spellEnd"/>
+      <w:r>
+        <w:rPr>
+          <w:rFonts w:asciiTheme="majorHAnsi" w:hAnsiTheme="majorHAnsi" w:cstheme="majorHAnsi"/>
+          <w:sz w:val="24"/>
+          <w:szCs w:val="24"/>
+        </w:rPr>
+        <w:t xml:space="preserve"> – Zawierają dane materialne odnośnie leków przepisanych w ramach danej recepty.</w:t>
       </w:r>
     </w:p>
     <w:p>
@@ -881,13 +933,23 @@
           <w:szCs w:val="24"/>
         </w:rPr>
       </w:pPr>
-      <w:r>
-        <w:rPr>
-          <w:rFonts w:asciiTheme="majorHAnsi" w:hAnsiTheme="majorHAnsi" w:cstheme="majorHAnsi"/>
-          <w:sz w:val="24"/>
-          <w:szCs w:val="24"/>
-        </w:rPr>
-        <w:t>Oddzialy_NFZ – Zawierają dane specjalistyczne wymagane na każdej recepcie.</w:t>
+      <w:proofErr w:type="spellStart"/>
+      <w:r>
+        <w:rPr>
+          <w:rFonts w:asciiTheme="majorHAnsi" w:hAnsiTheme="majorHAnsi" w:cstheme="majorHAnsi"/>
+          <w:sz w:val="24"/>
+          <w:szCs w:val="24"/>
+        </w:rPr>
+        <w:t>Oddzialy_NFZ</w:t>
+      </w:r>
+      <w:proofErr w:type="spellEnd"/>
+      <w:r>
+        <w:rPr>
+          <w:rFonts w:asciiTheme="majorHAnsi" w:hAnsiTheme="majorHAnsi" w:cstheme="majorHAnsi"/>
+          <w:sz w:val="24"/>
+          <w:szCs w:val="24"/>
+        </w:rPr>
+        <w:t xml:space="preserve"> – Zawierają dane specjalistyczne wymagane na każdej recepcie.</w:t>
       </w:r>
     </w:p>
     <w:p>
@@ -903,13 +965,71 @@
           <w:szCs w:val="24"/>
         </w:rPr>
       </w:pPr>
-      <w:r>
-        <w:rPr>
-          <w:rFonts w:asciiTheme="majorHAnsi" w:hAnsiTheme="majorHAnsi" w:cstheme="majorHAnsi"/>
-          <w:sz w:val="24"/>
-          <w:szCs w:val="24"/>
-        </w:rPr>
-        <w:t>Statusy_Wizyt – Zawierają dane określające daną wizytę.</w:t>
+      <w:proofErr w:type="spellStart"/>
+      <w:r>
+        <w:rPr>
+          <w:rFonts w:asciiTheme="majorHAnsi" w:hAnsiTheme="majorHAnsi" w:cstheme="majorHAnsi"/>
+          <w:sz w:val="24"/>
+          <w:szCs w:val="24"/>
+        </w:rPr>
+        <w:t>Statusy_Wizyt</w:t>
+      </w:r>
+      <w:proofErr w:type="spellEnd"/>
+      <w:r>
+        <w:rPr>
+          <w:rFonts w:asciiTheme="majorHAnsi" w:hAnsiTheme="majorHAnsi" w:cstheme="majorHAnsi"/>
+          <w:sz w:val="24"/>
+          <w:szCs w:val="24"/>
+        </w:rPr>
+        <w:t xml:space="preserve"> – Zawierają dane określające</w:t>
+      </w:r>
+      <w:r>
+        <w:rPr>
+          <w:rFonts w:asciiTheme="majorHAnsi" w:hAnsiTheme="majorHAnsi" w:cstheme="majorHAnsi"/>
+          <w:sz w:val="24"/>
+          <w:szCs w:val="24"/>
+        </w:rPr>
+        <w:t xml:space="preserve"> status</w:t>
+      </w:r>
+      <w:r>
+        <w:rPr>
+          <w:rFonts w:asciiTheme="majorHAnsi" w:hAnsiTheme="majorHAnsi" w:cstheme="majorHAnsi"/>
+          <w:sz w:val="24"/>
+          <w:szCs w:val="24"/>
+        </w:rPr>
+        <w:t xml:space="preserve"> dan</w:t>
+      </w:r>
+      <w:r>
+        <w:rPr>
+          <w:rFonts w:asciiTheme="majorHAnsi" w:hAnsiTheme="majorHAnsi" w:cstheme="majorHAnsi"/>
+          <w:sz w:val="24"/>
+          <w:szCs w:val="24"/>
+        </w:rPr>
+        <w:t>ej</w:t>
+      </w:r>
+      <w:r>
+        <w:rPr>
+          <w:rFonts w:asciiTheme="majorHAnsi" w:hAnsiTheme="majorHAnsi" w:cstheme="majorHAnsi"/>
+          <w:sz w:val="24"/>
+          <w:szCs w:val="24"/>
+        </w:rPr>
+        <w:t xml:space="preserve"> wizyt</w:t>
+      </w:r>
+      <w:r>
+        <w:rPr>
+          <w:rFonts w:asciiTheme="majorHAnsi" w:hAnsiTheme="majorHAnsi" w:cstheme="majorHAnsi"/>
+          <w:sz w:val="24"/>
+          <w:szCs w:val="24"/>
+        </w:rPr>
+        <w:t>y</w:t>
+      </w:r>
+      <w:r>
+        <w:rPr>
+          <w:rFonts w:asciiTheme="majorHAnsi" w:hAnsiTheme="majorHAnsi" w:cstheme="majorHAnsi"/>
+          <w:sz w:val="24"/>
+          <w:szCs w:val="24"/>
+        </w:rPr>
+        <w:t>.</w:t>
       </w:r>
     </w:p>
     <w:p>
@@ -961,7 +1081,25 @@
           <w:sz w:val="24"/>
           <w:szCs w:val="24"/>
         </w:rPr>
-        <w:t>Recepty – Zawiera same odnośniki do pracownika ,który ją wystawił , do wizyty podczas ,której została wystawiona a także do choroby , ulgi i oddziału nfz.</w:t>
+        <w:t xml:space="preserve">Recepty – Zawiera same odnośniki do pracownika ,który ją wystawił , do wizyty podczas ,której została wystawiona a także do choroby , ulgi i oddziału </w:t>
+      </w:r>
+      <w:proofErr w:type="spellStart"/>
+      <w:r>
+        <w:rPr>
+          <w:rFonts w:asciiTheme="majorHAnsi" w:hAnsiTheme="majorHAnsi" w:cstheme="majorHAnsi"/>
+          <w:sz w:val="24"/>
+          <w:szCs w:val="24"/>
+        </w:rPr>
+        <w:t>nfz</w:t>
+      </w:r>
+      <w:proofErr w:type="spellEnd"/>
+      <w:r>
+        <w:rPr>
+          <w:rFonts w:asciiTheme="majorHAnsi" w:hAnsiTheme="majorHAnsi" w:cstheme="majorHAnsi"/>
+          <w:sz w:val="24"/>
+          <w:szCs w:val="24"/>
+        </w:rPr>
+        <w:t>.</w:t>
       </w:r>
     </w:p>
     <w:p>
@@ -988,6 +1126,15 @@
     </w:p>
     <w:p>
       <w:pPr>
+        <w:rPr>
+          <w:rFonts w:asciiTheme="majorHAnsi" w:hAnsiTheme="majorHAnsi" w:cstheme="majorHAnsi"/>
+          <w:sz w:val="24"/>
+          <w:szCs w:val="24"/>
+        </w:rPr>
+      </w:pPr>
+    </w:p>
+    <w:p>
+      <w:pPr>
         <w:pStyle w:val="Akapitzlist"/>
         <w:numPr>
           <w:ilvl w:val="0"/>
@@ -1005,7 +1152,1015 @@
           <w:sz w:val="24"/>
           <w:szCs w:val="24"/>
         </w:rPr>
-        <w:t>Opis procesu transformacji bazy do hurtownii</w:t>
+        <w:t>Opis procesu transformacji bazy do hurtowni</w:t>
+      </w:r>
+    </w:p>
+    <w:p>
+      <w:pPr>
+        <w:pStyle w:val="Akapitzlist"/>
+        <w:rPr>
+          <w:rFonts w:asciiTheme="majorHAnsi" w:hAnsiTheme="majorHAnsi" w:cstheme="majorHAnsi"/>
+          <w:sz w:val="24"/>
+          <w:szCs w:val="24"/>
+        </w:rPr>
+      </w:pPr>
+    </w:p>
+    <w:p>
+      <w:pPr>
+        <w:pStyle w:val="Akapitzlist"/>
+        <w:jc w:val="both"/>
+        <w:rPr>
+          <w:rFonts w:asciiTheme="majorHAnsi" w:hAnsiTheme="majorHAnsi" w:cstheme="majorHAnsi"/>
+          <w:sz w:val="24"/>
+          <w:szCs w:val="24"/>
+        </w:rPr>
+      </w:pPr>
+      <w:r>
+        <w:rPr>
+          <w:rFonts w:asciiTheme="majorHAnsi" w:hAnsiTheme="majorHAnsi" w:cstheme="majorHAnsi"/>
+          <w:sz w:val="24"/>
+          <w:szCs w:val="24"/>
+        </w:rPr>
+        <w:t xml:space="preserve">W celu transformacji relacyjnej bazy danych do hurtowni posłużyliśmy schematem konstelacyjnym, w którym mogą się znaleźć różne rodzaje faktów,  a pewne wymiary są współdzielone. Do naszych tabel faktów zaliczyły się tabele </w:t>
+      </w:r>
+      <w:proofErr w:type="spellStart"/>
+      <w:r>
+        <w:rPr>
+          <w:rFonts w:asciiTheme="majorHAnsi" w:hAnsiTheme="majorHAnsi" w:cstheme="majorHAnsi"/>
+          <w:sz w:val="24"/>
+          <w:szCs w:val="24"/>
+        </w:rPr>
+        <w:t>Pozycje_Recept</w:t>
+      </w:r>
+      <w:proofErr w:type="spellEnd"/>
+      <w:r>
+        <w:rPr>
+          <w:rFonts w:asciiTheme="majorHAnsi" w:hAnsiTheme="majorHAnsi" w:cstheme="majorHAnsi"/>
+          <w:sz w:val="24"/>
+          <w:szCs w:val="24"/>
+        </w:rPr>
+        <w:t xml:space="preserve"> oraz Wizyty. </w:t>
+      </w:r>
+      <w:r>
+        <w:rPr>
+          <w:rFonts w:asciiTheme="majorHAnsi" w:hAnsiTheme="majorHAnsi" w:cstheme="majorHAnsi"/>
+          <w:sz w:val="24"/>
+          <w:szCs w:val="24"/>
+        </w:rPr>
+        <w:t>Fakt</w:t>
+      </w:r>
+      <w:r>
+        <w:rPr>
+          <w:rFonts w:asciiTheme="majorHAnsi" w:hAnsiTheme="majorHAnsi" w:cstheme="majorHAnsi"/>
+          <w:sz w:val="24"/>
+          <w:szCs w:val="24"/>
+        </w:rPr>
+        <w:t xml:space="preserve"> P</w:t>
+      </w:r>
+      <w:proofErr w:type="spellStart"/>
+      <w:r>
+        <w:rPr>
+          <w:rFonts w:asciiTheme="majorHAnsi" w:hAnsiTheme="majorHAnsi" w:cstheme="majorHAnsi"/>
+          <w:sz w:val="24"/>
+          <w:szCs w:val="24"/>
+        </w:rPr>
+        <w:t>ozycje_Recept</w:t>
+      </w:r>
+      <w:proofErr w:type="spellEnd"/>
+      <w:r>
+        <w:rPr>
+          <w:rFonts w:asciiTheme="majorHAnsi" w:hAnsiTheme="majorHAnsi" w:cstheme="majorHAnsi"/>
+          <w:sz w:val="24"/>
+          <w:szCs w:val="24"/>
+        </w:rPr>
+        <w:t xml:space="preserve"> </w:t>
+      </w:r>
+      <w:r>
+        <w:rPr>
+          <w:rFonts w:asciiTheme="majorHAnsi" w:hAnsiTheme="majorHAnsi" w:cstheme="majorHAnsi"/>
+          <w:sz w:val="24"/>
+          <w:szCs w:val="24"/>
+        </w:rPr>
+        <w:t>posiada klucze obce do tabel:</w:t>
+      </w:r>
+      <w:r>
+        <w:rPr>
+          <w:rFonts w:asciiTheme="majorHAnsi" w:hAnsiTheme="majorHAnsi" w:cstheme="majorHAnsi"/>
+          <w:sz w:val="24"/>
+          <w:szCs w:val="24"/>
+        </w:rPr>
+        <w:t xml:space="preserve"> Recepty, Leki, Ulgi oraz miary: ilość (danego leku), </w:t>
+      </w:r>
+      <w:proofErr w:type="spellStart"/>
+      <w:r>
+        <w:rPr>
+          <w:rFonts w:asciiTheme="majorHAnsi" w:hAnsiTheme="majorHAnsi" w:cstheme="majorHAnsi"/>
+          <w:sz w:val="24"/>
+          <w:szCs w:val="24"/>
+        </w:rPr>
+        <w:t>procent_ulgi</w:t>
+      </w:r>
+      <w:proofErr w:type="spellEnd"/>
+      <w:r>
+        <w:rPr>
+          <w:rFonts w:asciiTheme="majorHAnsi" w:hAnsiTheme="majorHAnsi" w:cstheme="majorHAnsi"/>
+          <w:sz w:val="24"/>
+          <w:szCs w:val="24"/>
+        </w:rPr>
+        <w:t xml:space="preserve"> i </w:t>
+      </w:r>
+      <w:proofErr w:type="spellStart"/>
+      <w:r>
+        <w:rPr>
+          <w:rFonts w:asciiTheme="majorHAnsi" w:hAnsiTheme="majorHAnsi" w:cstheme="majorHAnsi"/>
+          <w:sz w:val="24"/>
+          <w:szCs w:val="24"/>
+        </w:rPr>
+        <w:t>odplatnosc</w:t>
+      </w:r>
+      <w:proofErr w:type="spellEnd"/>
+      <w:r>
+        <w:rPr>
+          <w:rFonts w:asciiTheme="majorHAnsi" w:hAnsiTheme="majorHAnsi" w:cstheme="majorHAnsi"/>
+          <w:sz w:val="24"/>
+          <w:szCs w:val="24"/>
+        </w:rPr>
+        <w:t>.</w:t>
+      </w:r>
+    </w:p>
+    <w:p>
+      <w:pPr>
+        <w:pStyle w:val="Akapitzlist"/>
+        <w:jc w:val="both"/>
+        <w:rPr>
+          <w:rFonts w:asciiTheme="majorHAnsi" w:hAnsiTheme="majorHAnsi" w:cstheme="majorHAnsi"/>
+          <w:sz w:val="24"/>
+          <w:szCs w:val="24"/>
+        </w:rPr>
+      </w:pPr>
+      <w:r>
+        <w:rPr>
+          <w:rFonts w:asciiTheme="majorHAnsi" w:hAnsiTheme="majorHAnsi" w:cstheme="majorHAnsi"/>
+          <w:sz w:val="24"/>
+          <w:szCs w:val="24"/>
+        </w:rPr>
+        <w:t xml:space="preserve">Fakt Wizyty ma klucze obce do tabel: Pracownicy, </w:t>
+      </w:r>
+      <w:proofErr w:type="spellStart"/>
+      <w:r>
+        <w:rPr>
+          <w:rFonts w:asciiTheme="majorHAnsi" w:hAnsiTheme="majorHAnsi" w:cstheme="majorHAnsi"/>
+          <w:sz w:val="24"/>
+          <w:szCs w:val="24"/>
+        </w:rPr>
+        <w:t>Statusy_Wizyt</w:t>
+      </w:r>
+      <w:proofErr w:type="spellEnd"/>
+      <w:r>
+        <w:rPr>
+          <w:rFonts w:asciiTheme="majorHAnsi" w:hAnsiTheme="majorHAnsi" w:cstheme="majorHAnsi"/>
+          <w:sz w:val="24"/>
+          <w:szCs w:val="24"/>
+        </w:rPr>
+        <w:t xml:space="preserve">, </w:t>
+      </w:r>
+      <w:proofErr w:type="spellStart"/>
+      <w:r>
+        <w:rPr>
+          <w:rFonts w:asciiTheme="majorHAnsi" w:hAnsiTheme="majorHAnsi" w:cstheme="majorHAnsi"/>
+          <w:sz w:val="24"/>
+          <w:szCs w:val="24"/>
+        </w:rPr>
+        <w:t>Daty_Wizyt</w:t>
+      </w:r>
+      <w:proofErr w:type="spellEnd"/>
+      <w:r>
+        <w:rPr>
+          <w:rFonts w:asciiTheme="majorHAnsi" w:hAnsiTheme="majorHAnsi" w:cstheme="majorHAnsi"/>
+          <w:sz w:val="24"/>
+          <w:szCs w:val="24"/>
+        </w:rPr>
+        <w:t xml:space="preserve">, Zabiegi, Pacjenci, Gabinety, Recepty oraz miary: oplata (za </w:t>
+      </w:r>
+      <w:proofErr w:type="spellStart"/>
+      <w:r>
+        <w:rPr>
+          <w:rFonts w:asciiTheme="majorHAnsi" w:hAnsiTheme="majorHAnsi" w:cstheme="majorHAnsi"/>
+          <w:sz w:val="24"/>
+          <w:szCs w:val="24"/>
+        </w:rPr>
+        <w:t>wizyte</w:t>
+      </w:r>
+      <w:proofErr w:type="spellEnd"/>
+      <w:r>
+        <w:rPr>
+          <w:rFonts w:asciiTheme="majorHAnsi" w:hAnsiTheme="majorHAnsi" w:cstheme="majorHAnsi"/>
+          <w:sz w:val="24"/>
+          <w:szCs w:val="24"/>
+        </w:rPr>
+        <w:t xml:space="preserve">) i </w:t>
+      </w:r>
+      <w:proofErr w:type="spellStart"/>
+      <w:r>
+        <w:rPr>
+          <w:rFonts w:asciiTheme="majorHAnsi" w:hAnsiTheme="majorHAnsi" w:cstheme="majorHAnsi"/>
+          <w:sz w:val="24"/>
+          <w:szCs w:val="24"/>
+        </w:rPr>
+        <w:t>cena_netto_za_zabieg</w:t>
+      </w:r>
+      <w:proofErr w:type="spellEnd"/>
+      <w:r>
+        <w:rPr>
+          <w:rFonts w:asciiTheme="majorHAnsi" w:hAnsiTheme="majorHAnsi" w:cstheme="majorHAnsi"/>
+          <w:sz w:val="24"/>
+          <w:szCs w:val="24"/>
+        </w:rPr>
+        <w:t>.</w:t>
+      </w:r>
+    </w:p>
+    <w:p>
+      <w:pPr>
+        <w:pStyle w:val="Akapitzlist"/>
+        <w:jc w:val="both"/>
+        <w:rPr>
+          <w:rFonts w:asciiTheme="majorHAnsi" w:hAnsiTheme="majorHAnsi" w:cstheme="majorHAnsi"/>
+          <w:sz w:val="24"/>
+          <w:szCs w:val="24"/>
+        </w:rPr>
+      </w:pPr>
+    </w:p>
+    <w:p>
+      <w:pPr>
+        <w:pStyle w:val="Akapitzlist"/>
+        <w:jc w:val="both"/>
+        <w:rPr>
+          <w:rFonts w:asciiTheme="majorHAnsi" w:hAnsiTheme="majorHAnsi" w:cstheme="majorHAnsi"/>
+          <w:sz w:val="24"/>
+          <w:szCs w:val="24"/>
+          <w:u w:val="single"/>
+        </w:rPr>
+      </w:pPr>
+      <w:r>
+        <w:rPr>
+          <w:rFonts w:asciiTheme="majorHAnsi" w:hAnsiTheme="majorHAnsi" w:cstheme="majorHAnsi"/>
+          <w:sz w:val="24"/>
+          <w:szCs w:val="24"/>
+          <w:u w:val="single"/>
+        </w:rPr>
+        <w:t xml:space="preserve">Opis wymiarów faktu </w:t>
+      </w:r>
+      <w:proofErr w:type="spellStart"/>
+      <w:r>
+        <w:rPr>
+          <w:rFonts w:asciiTheme="majorHAnsi" w:hAnsiTheme="majorHAnsi" w:cstheme="majorHAnsi"/>
+          <w:sz w:val="24"/>
+          <w:szCs w:val="24"/>
+          <w:u w:val="single"/>
+        </w:rPr>
+        <w:t>Pozycje_recept</w:t>
+      </w:r>
+      <w:proofErr w:type="spellEnd"/>
+      <w:r>
+        <w:rPr>
+          <w:rFonts w:asciiTheme="majorHAnsi" w:hAnsiTheme="majorHAnsi" w:cstheme="majorHAnsi"/>
+          <w:sz w:val="24"/>
+          <w:szCs w:val="24"/>
+          <w:u w:val="single"/>
+        </w:rPr>
+        <w:t>:</w:t>
+      </w:r>
+    </w:p>
+    <w:p>
+      <w:pPr>
+        <w:pStyle w:val="Akapitzlist"/>
+        <w:numPr>
+          <w:ilvl w:val="0"/>
+          <w:numId w:val="3"/>
+        </w:numPr>
+        <w:jc w:val="both"/>
+        <w:rPr>
+          <w:rFonts w:asciiTheme="majorHAnsi" w:hAnsiTheme="majorHAnsi" w:cstheme="majorHAnsi"/>
+          <w:sz w:val="24"/>
+          <w:szCs w:val="24"/>
+          <w:u w:val="single"/>
+        </w:rPr>
+      </w:pPr>
+      <w:r>
+        <w:rPr>
+          <w:rFonts w:asciiTheme="majorHAnsi" w:hAnsiTheme="majorHAnsi" w:cstheme="majorHAnsi"/>
+          <w:sz w:val="24"/>
+          <w:szCs w:val="24"/>
+        </w:rPr>
+        <w:t xml:space="preserve">Ulgi – wymiar określający nazwy typów ulg. Kolumna </w:t>
+      </w:r>
+      <w:proofErr w:type="spellStart"/>
+      <w:r>
+        <w:rPr>
+          <w:rFonts w:asciiTheme="majorHAnsi" w:hAnsiTheme="majorHAnsi" w:cstheme="majorHAnsi"/>
+          <w:sz w:val="24"/>
+          <w:szCs w:val="24"/>
+        </w:rPr>
+        <w:t>procent_ulgi</w:t>
+      </w:r>
+      <w:proofErr w:type="spellEnd"/>
+      <w:r>
+        <w:rPr>
+          <w:rFonts w:asciiTheme="majorHAnsi" w:hAnsiTheme="majorHAnsi" w:cstheme="majorHAnsi"/>
+          <w:sz w:val="24"/>
+          <w:szCs w:val="24"/>
+        </w:rPr>
+        <w:t xml:space="preserve"> została przeniesiona do faktu </w:t>
+      </w:r>
+      <w:proofErr w:type="spellStart"/>
+      <w:r>
+        <w:rPr>
+          <w:rFonts w:asciiTheme="majorHAnsi" w:hAnsiTheme="majorHAnsi" w:cstheme="majorHAnsi"/>
+          <w:sz w:val="24"/>
+          <w:szCs w:val="24"/>
+        </w:rPr>
+        <w:t>pozycje_recept</w:t>
+      </w:r>
+      <w:proofErr w:type="spellEnd"/>
+      <w:r>
+        <w:rPr>
+          <w:rFonts w:asciiTheme="majorHAnsi" w:hAnsiTheme="majorHAnsi" w:cstheme="majorHAnsi"/>
+          <w:sz w:val="24"/>
+          <w:szCs w:val="24"/>
+        </w:rPr>
+        <w:t xml:space="preserve"> i pełni rolę miary w tym fakcie.</w:t>
+      </w:r>
+    </w:p>
+    <w:p>
+      <w:pPr>
+        <w:pStyle w:val="Akapitzlist"/>
+        <w:numPr>
+          <w:ilvl w:val="0"/>
+          <w:numId w:val="3"/>
+        </w:numPr>
+        <w:jc w:val="both"/>
+        <w:rPr>
+          <w:rFonts w:asciiTheme="majorHAnsi" w:hAnsiTheme="majorHAnsi" w:cstheme="majorHAnsi"/>
+          <w:sz w:val="24"/>
+          <w:szCs w:val="24"/>
+          <w:u w:val="single"/>
+        </w:rPr>
+      </w:pPr>
+      <w:r>
+        <w:rPr>
+          <w:rFonts w:asciiTheme="majorHAnsi" w:hAnsiTheme="majorHAnsi" w:cstheme="majorHAnsi"/>
+          <w:sz w:val="24"/>
+          <w:szCs w:val="24"/>
+        </w:rPr>
+        <w:t>Leki – wymiar określający nazwy leków.</w:t>
+      </w:r>
+    </w:p>
+    <w:p>
+      <w:pPr>
+        <w:pStyle w:val="Akapitzlist"/>
+        <w:numPr>
+          <w:ilvl w:val="0"/>
+          <w:numId w:val="3"/>
+        </w:numPr>
+        <w:jc w:val="both"/>
+        <w:rPr>
+          <w:rFonts w:asciiTheme="majorHAnsi" w:hAnsiTheme="majorHAnsi" w:cstheme="majorHAnsi"/>
+          <w:sz w:val="24"/>
+          <w:szCs w:val="24"/>
+          <w:u w:val="single"/>
+        </w:rPr>
+      </w:pPr>
+      <w:r>
+        <w:rPr>
+          <w:rFonts w:asciiTheme="majorHAnsi" w:hAnsiTheme="majorHAnsi" w:cstheme="majorHAnsi"/>
+          <w:sz w:val="24"/>
+          <w:szCs w:val="24"/>
+        </w:rPr>
+        <w:t>Recepty – wymiar współdzielony z tabelą faktów Wizyty. Określa receptę, która jest powiązana z lekami i wizytą.</w:t>
+      </w:r>
+    </w:p>
+    <w:p>
+      <w:pPr>
+        <w:ind w:firstLine="708"/>
+        <w:jc w:val="both"/>
+        <w:rPr>
+          <w:rFonts w:asciiTheme="majorHAnsi" w:hAnsiTheme="majorHAnsi" w:cstheme="majorHAnsi"/>
+          <w:sz w:val="24"/>
+          <w:szCs w:val="24"/>
+          <w:u w:val="single"/>
+        </w:rPr>
+      </w:pPr>
+      <w:r>
+        <w:rPr>
+          <w:rFonts w:asciiTheme="majorHAnsi" w:hAnsiTheme="majorHAnsi" w:cstheme="majorHAnsi"/>
+          <w:sz w:val="24"/>
+          <w:szCs w:val="24"/>
+          <w:u w:val="single"/>
+        </w:rPr>
+        <w:t xml:space="preserve">Opis wymiarów faktu </w:t>
+      </w:r>
+      <w:r>
+        <w:rPr>
+          <w:rFonts w:asciiTheme="majorHAnsi" w:hAnsiTheme="majorHAnsi" w:cstheme="majorHAnsi"/>
+          <w:sz w:val="24"/>
+          <w:szCs w:val="24"/>
+          <w:u w:val="single"/>
+        </w:rPr>
+        <w:t>Wizyty</w:t>
+      </w:r>
+      <w:r>
+        <w:rPr>
+          <w:rFonts w:asciiTheme="majorHAnsi" w:hAnsiTheme="majorHAnsi" w:cstheme="majorHAnsi"/>
+          <w:sz w:val="24"/>
+          <w:szCs w:val="24"/>
+          <w:u w:val="single"/>
+        </w:rPr>
+        <w:t>:</w:t>
+      </w:r>
+    </w:p>
+    <w:p>
+      <w:pPr>
+        <w:pStyle w:val="Akapitzlist"/>
+        <w:numPr>
+          <w:ilvl w:val="0"/>
+          <w:numId w:val="4"/>
+        </w:numPr>
+        <w:jc w:val="both"/>
+        <w:rPr>
+          <w:rFonts w:asciiTheme="majorHAnsi" w:hAnsiTheme="majorHAnsi" w:cstheme="majorHAnsi"/>
+          <w:sz w:val="24"/>
+          <w:szCs w:val="24"/>
+          <w:u w:val="single"/>
+        </w:rPr>
+      </w:pPr>
+      <w:proofErr w:type="spellStart"/>
+      <w:r>
+        <w:rPr>
+          <w:rFonts w:asciiTheme="majorHAnsi" w:hAnsiTheme="majorHAnsi" w:cstheme="majorHAnsi"/>
+          <w:sz w:val="24"/>
+          <w:szCs w:val="24"/>
+        </w:rPr>
+        <w:t>Statusy_Wizyt</w:t>
+      </w:r>
+      <w:proofErr w:type="spellEnd"/>
+      <w:r>
+        <w:rPr>
+          <w:rFonts w:asciiTheme="majorHAnsi" w:hAnsiTheme="majorHAnsi" w:cstheme="majorHAnsi"/>
+          <w:sz w:val="24"/>
+          <w:szCs w:val="24"/>
+        </w:rPr>
+        <w:t xml:space="preserve"> – wymiar opisujący status wizyty.</w:t>
+      </w:r>
+    </w:p>
+    <w:p>
+      <w:pPr>
+        <w:pStyle w:val="Akapitzlist"/>
+        <w:numPr>
+          <w:ilvl w:val="0"/>
+          <w:numId w:val="4"/>
+        </w:numPr>
+        <w:jc w:val="both"/>
+        <w:rPr>
+          <w:rFonts w:asciiTheme="majorHAnsi" w:hAnsiTheme="majorHAnsi" w:cstheme="majorHAnsi"/>
+          <w:sz w:val="24"/>
+          <w:szCs w:val="24"/>
+          <w:u w:val="single"/>
+        </w:rPr>
+      </w:pPr>
+      <w:r>
+        <w:rPr>
+          <w:rFonts w:asciiTheme="majorHAnsi" w:hAnsiTheme="majorHAnsi" w:cstheme="majorHAnsi"/>
+          <w:sz w:val="24"/>
+          <w:szCs w:val="24"/>
+        </w:rPr>
+        <w:t>Pracownicy – wymiar opisujący pracownika związanego z wizytą</w:t>
+      </w:r>
+      <w:r>
+        <w:rPr>
+          <w:rFonts w:asciiTheme="majorHAnsi" w:hAnsiTheme="majorHAnsi" w:cstheme="majorHAnsi"/>
+          <w:sz w:val="24"/>
+          <w:szCs w:val="24"/>
+        </w:rPr>
+        <w:t>.</w:t>
+      </w:r>
+      <w:r>
+        <w:rPr>
+          <w:rFonts w:asciiTheme="majorHAnsi" w:hAnsiTheme="majorHAnsi" w:cstheme="majorHAnsi"/>
+          <w:sz w:val="24"/>
+          <w:szCs w:val="24"/>
+        </w:rPr>
+        <w:t xml:space="preserve"> </w:t>
+      </w:r>
+      <w:r>
+        <w:rPr>
+          <w:rFonts w:asciiTheme="majorHAnsi" w:hAnsiTheme="majorHAnsi" w:cstheme="majorHAnsi"/>
+          <w:sz w:val="24"/>
+          <w:szCs w:val="24"/>
+        </w:rPr>
+        <w:t xml:space="preserve">Zostały do niego wcielone </w:t>
+      </w:r>
+      <w:r>
+        <w:rPr>
+          <w:rFonts w:asciiTheme="majorHAnsi" w:hAnsiTheme="majorHAnsi" w:cstheme="majorHAnsi"/>
+          <w:sz w:val="24"/>
+          <w:szCs w:val="24"/>
+        </w:rPr>
+        <w:t xml:space="preserve">dane z </w:t>
+      </w:r>
+      <w:r>
+        <w:rPr>
+          <w:rFonts w:asciiTheme="majorHAnsi" w:hAnsiTheme="majorHAnsi" w:cstheme="majorHAnsi"/>
+          <w:sz w:val="24"/>
+          <w:szCs w:val="24"/>
+        </w:rPr>
+        <w:t>dw</w:t>
+      </w:r>
+      <w:r>
+        <w:rPr>
+          <w:rFonts w:asciiTheme="majorHAnsi" w:hAnsiTheme="majorHAnsi" w:cstheme="majorHAnsi"/>
+          <w:sz w:val="24"/>
+          <w:szCs w:val="24"/>
+        </w:rPr>
+        <w:t>óch</w:t>
+      </w:r>
+      <w:r>
+        <w:rPr>
+          <w:rFonts w:asciiTheme="majorHAnsi" w:hAnsiTheme="majorHAnsi" w:cstheme="majorHAnsi"/>
+          <w:sz w:val="24"/>
+          <w:szCs w:val="24"/>
+        </w:rPr>
+        <w:t xml:space="preserve"> tabel: </w:t>
+      </w:r>
+      <w:r>
+        <w:rPr>
+          <w:rFonts w:asciiTheme="majorHAnsi" w:hAnsiTheme="majorHAnsi" w:cstheme="majorHAnsi"/>
+          <w:sz w:val="24"/>
+          <w:szCs w:val="24"/>
+        </w:rPr>
+        <w:t>K</w:t>
+      </w:r>
+      <w:r>
+        <w:rPr>
+          <w:rFonts w:asciiTheme="majorHAnsi" w:hAnsiTheme="majorHAnsi" w:cstheme="majorHAnsi"/>
+          <w:sz w:val="24"/>
+          <w:szCs w:val="24"/>
+        </w:rPr>
+        <w:t>ontakty</w:t>
+      </w:r>
+      <w:r>
+        <w:rPr>
+          <w:rFonts w:asciiTheme="majorHAnsi" w:hAnsiTheme="majorHAnsi" w:cstheme="majorHAnsi"/>
+          <w:sz w:val="24"/>
+          <w:szCs w:val="24"/>
+        </w:rPr>
+        <w:t xml:space="preserve"> i </w:t>
+      </w:r>
+      <w:r>
+        <w:rPr>
+          <w:rFonts w:asciiTheme="majorHAnsi" w:hAnsiTheme="majorHAnsi" w:cstheme="majorHAnsi"/>
+          <w:sz w:val="24"/>
+          <w:szCs w:val="24"/>
+        </w:rPr>
+        <w:t>A</w:t>
+      </w:r>
+      <w:r>
+        <w:rPr>
+          <w:rFonts w:asciiTheme="majorHAnsi" w:hAnsiTheme="majorHAnsi" w:cstheme="majorHAnsi"/>
+          <w:sz w:val="24"/>
+          <w:szCs w:val="24"/>
+        </w:rPr>
+        <w:t>dresy.</w:t>
+      </w:r>
+    </w:p>
+    <w:p>
+      <w:pPr>
+        <w:pStyle w:val="Akapitzlist"/>
+        <w:numPr>
+          <w:ilvl w:val="0"/>
+          <w:numId w:val="4"/>
+        </w:numPr>
+        <w:jc w:val="both"/>
+        <w:rPr>
+          <w:rFonts w:asciiTheme="majorHAnsi" w:hAnsiTheme="majorHAnsi" w:cstheme="majorHAnsi"/>
+          <w:sz w:val="24"/>
+          <w:szCs w:val="24"/>
+          <w:u w:val="single"/>
+        </w:rPr>
+      </w:pPr>
+      <w:r>
+        <w:rPr>
+          <w:rFonts w:asciiTheme="majorHAnsi" w:hAnsiTheme="majorHAnsi" w:cstheme="majorHAnsi"/>
+          <w:sz w:val="24"/>
+          <w:szCs w:val="24"/>
+        </w:rPr>
+        <w:lastRenderedPageBreak/>
+        <w:t xml:space="preserve">Recepty - </w:t>
+      </w:r>
+      <w:r>
+        <w:rPr>
+          <w:rFonts w:asciiTheme="majorHAnsi" w:hAnsiTheme="majorHAnsi" w:cstheme="majorHAnsi"/>
+          <w:sz w:val="24"/>
+          <w:szCs w:val="24"/>
+        </w:rPr>
+        <w:t xml:space="preserve">wymiar współdzielony z tabelą faktów </w:t>
+      </w:r>
+      <w:proofErr w:type="spellStart"/>
+      <w:r>
+        <w:rPr>
+          <w:rFonts w:asciiTheme="majorHAnsi" w:hAnsiTheme="majorHAnsi" w:cstheme="majorHAnsi"/>
+          <w:sz w:val="24"/>
+          <w:szCs w:val="24"/>
+        </w:rPr>
+        <w:t>Pozcyje_Recept</w:t>
+      </w:r>
+      <w:proofErr w:type="spellEnd"/>
+      <w:r>
+        <w:rPr>
+          <w:rFonts w:asciiTheme="majorHAnsi" w:hAnsiTheme="majorHAnsi" w:cstheme="majorHAnsi"/>
+          <w:sz w:val="24"/>
+          <w:szCs w:val="24"/>
+        </w:rPr>
+        <w:t xml:space="preserve">. </w:t>
+      </w:r>
+      <w:r>
+        <w:rPr>
+          <w:rFonts w:asciiTheme="majorHAnsi" w:hAnsiTheme="majorHAnsi" w:cstheme="majorHAnsi"/>
+          <w:sz w:val="24"/>
+          <w:szCs w:val="24"/>
+        </w:rPr>
+        <w:t>Określa receptę, która jest powiązana z lekami i wizytą.</w:t>
+      </w:r>
+    </w:p>
+    <w:p>
+      <w:pPr>
+        <w:pStyle w:val="Akapitzlist"/>
+        <w:numPr>
+          <w:ilvl w:val="0"/>
+          <w:numId w:val="4"/>
+        </w:numPr>
+        <w:jc w:val="both"/>
+        <w:rPr>
+          <w:rFonts w:asciiTheme="majorHAnsi" w:hAnsiTheme="majorHAnsi" w:cstheme="majorHAnsi"/>
+          <w:sz w:val="24"/>
+          <w:szCs w:val="24"/>
+          <w:u w:val="single"/>
+        </w:rPr>
+      </w:pPr>
+      <w:proofErr w:type="spellStart"/>
+      <w:r>
+        <w:rPr>
+          <w:rFonts w:asciiTheme="majorHAnsi" w:hAnsiTheme="majorHAnsi" w:cstheme="majorHAnsi"/>
+          <w:sz w:val="24"/>
+          <w:szCs w:val="24"/>
+        </w:rPr>
+        <w:t>Daty_wizyt</w:t>
+      </w:r>
+      <w:proofErr w:type="spellEnd"/>
+      <w:r>
+        <w:rPr>
+          <w:rFonts w:asciiTheme="majorHAnsi" w:hAnsiTheme="majorHAnsi" w:cstheme="majorHAnsi"/>
+          <w:sz w:val="24"/>
+          <w:szCs w:val="24"/>
+        </w:rPr>
+        <w:t xml:space="preserve"> – wymiar opisujący dokładny czas odbycia się wizyty.</w:t>
+      </w:r>
+    </w:p>
+    <w:p>
+      <w:pPr>
+        <w:pStyle w:val="Akapitzlist"/>
+        <w:numPr>
+          <w:ilvl w:val="0"/>
+          <w:numId w:val="4"/>
+        </w:numPr>
+        <w:jc w:val="both"/>
+        <w:rPr>
+          <w:rFonts w:asciiTheme="majorHAnsi" w:hAnsiTheme="majorHAnsi" w:cstheme="majorHAnsi"/>
+          <w:sz w:val="24"/>
+          <w:szCs w:val="24"/>
+          <w:u w:val="single"/>
+        </w:rPr>
+      </w:pPr>
+      <w:r>
+        <w:rPr>
+          <w:rFonts w:asciiTheme="majorHAnsi" w:hAnsiTheme="majorHAnsi" w:cstheme="majorHAnsi"/>
+          <w:sz w:val="24"/>
+          <w:szCs w:val="24"/>
+        </w:rPr>
+        <w:t>Zabiegi – wymiar określający nazwę zabiegu związanego z wizytą.</w:t>
+      </w:r>
+    </w:p>
+    <w:p>
+      <w:pPr>
+        <w:pStyle w:val="Akapitzlist"/>
+        <w:numPr>
+          <w:ilvl w:val="0"/>
+          <w:numId w:val="4"/>
+        </w:numPr>
+        <w:jc w:val="both"/>
+        <w:rPr>
+          <w:rFonts w:asciiTheme="majorHAnsi" w:hAnsiTheme="majorHAnsi" w:cstheme="majorHAnsi"/>
+          <w:sz w:val="24"/>
+          <w:szCs w:val="24"/>
+          <w:u w:val="single"/>
+        </w:rPr>
+      </w:pPr>
+      <w:r>
+        <w:rPr>
+          <w:rFonts w:asciiTheme="majorHAnsi" w:hAnsiTheme="majorHAnsi" w:cstheme="majorHAnsi"/>
+          <w:sz w:val="24"/>
+          <w:szCs w:val="24"/>
+        </w:rPr>
+        <w:t xml:space="preserve">Pacjenci – wymiar opisujący </w:t>
+      </w:r>
+      <w:r>
+        <w:rPr>
+          <w:rFonts w:asciiTheme="majorHAnsi" w:hAnsiTheme="majorHAnsi" w:cstheme="majorHAnsi"/>
+          <w:sz w:val="24"/>
+          <w:szCs w:val="24"/>
+        </w:rPr>
+        <w:t xml:space="preserve">pacjenta związanego z wizytą. Zostały do niego wcielone dane z trzech tabel: </w:t>
+      </w:r>
+      <w:r>
+        <w:rPr>
+          <w:rFonts w:asciiTheme="majorHAnsi" w:hAnsiTheme="majorHAnsi" w:cstheme="majorHAnsi"/>
+          <w:sz w:val="24"/>
+          <w:szCs w:val="24"/>
+        </w:rPr>
+        <w:t>K</w:t>
+      </w:r>
+      <w:r>
+        <w:rPr>
+          <w:rFonts w:asciiTheme="majorHAnsi" w:hAnsiTheme="majorHAnsi" w:cstheme="majorHAnsi"/>
+          <w:sz w:val="24"/>
+          <w:szCs w:val="24"/>
+        </w:rPr>
+        <w:t xml:space="preserve">ontakty, </w:t>
+      </w:r>
+      <w:r>
+        <w:rPr>
+          <w:rFonts w:asciiTheme="majorHAnsi" w:hAnsiTheme="majorHAnsi" w:cstheme="majorHAnsi"/>
+          <w:sz w:val="24"/>
+          <w:szCs w:val="24"/>
+        </w:rPr>
+        <w:t>A</w:t>
+      </w:r>
+      <w:r>
+        <w:rPr>
+          <w:rFonts w:asciiTheme="majorHAnsi" w:hAnsiTheme="majorHAnsi" w:cstheme="majorHAnsi"/>
+          <w:sz w:val="24"/>
+          <w:szCs w:val="24"/>
+        </w:rPr>
+        <w:t xml:space="preserve">dresy oraz </w:t>
+      </w:r>
+      <w:r>
+        <w:rPr>
+          <w:rFonts w:asciiTheme="majorHAnsi" w:hAnsiTheme="majorHAnsi" w:cstheme="majorHAnsi"/>
+          <w:sz w:val="24"/>
+          <w:szCs w:val="24"/>
+        </w:rPr>
+        <w:t>K</w:t>
+      </w:r>
+      <w:r>
+        <w:rPr>
+          <w:rFonts w:asciiTheme="majorHAnsi" w:hAnsiTheme="majorHAnsi" w:cstheme="majorHAnsi"/>
+          <w:sz w:val="24"/>
+          <w:szCs w:val="24"/>
+        </w:rPr>
+        <w:t>arty.</w:t>
+      </w:r>
+    </w:p>
+    <w:p>
+      <w:pPr>
+        <w:pStyle w:val="Akapitzlist"/>
+        <w:numPr>
+          <w:ilvl w:val="0"/>
+          <w:numId w:val="4"/>
+        </w:numPr>
+        <w:jc w:val="both"/>
+        <w:rPr>
+          <w:rFonts w:asciiTheme="majorHAnsi" w:hAnsiTheme="majorHAnsi" w:cstheme="majorHAnsi"/>
+          <w:sz w:val="24"/>
+          <w:szCs w:val="24"/>
+          <w:u w:val="single"/>
+        </w:rPr>
+      </w:pPr>
+      <w:r>
+        <w:rPr>
+          <w:rFonts w:asciiTheme="majorHAnsi" w:hAnsiTheme="majorHAnsi" w:cstheme="majorHAnsi"/>
+          <w:sz w:val="24"/>
+          <w:szCs w:val="24"/>
+        </w:rPr>
+        <w:t>Gabinety – wymiar opisujący gabinet, w którym odbyła się wizyta. Została do niego włączona tabela kontakty.</w:t>
+      </w:r>
+    </w:p>
+    <w:p>
+      <w:pPr>
+        <w:ind w:left="708"/>
+        <w:jc w:val="both"/>
+        <w:rPr>
+          <w:rFonts w:asciiTheme="majorHAnsi" w:hAnsiTheme="majorHAnsi" w:cstheme="majorHAnsi"/>
+          <w:sz w:val="24"/>
+          <w:szCs w:val="24"/>
+        </w:rPr>
+      </w:pPr>
+      <w:r>
+        <w:rPr>
+          <w:rFonts w:asciiTheme="majorHAnsi" w:hAnsiTheme="majorHAnsi" w:cstheme="majorHAnsi"/>
+          <w:sz w:val="24"/>
+          <w:szCs w:val="24"/>
+        </w:rPr>
+        <w:t>Wymiary Pracownicy, Gabinety i Recepty posiadają zewnętrzne tabele wymiarów. Mają one na celu stworzyć hierarchię tabel wymiarów. Wymiar Pracownicy posiada dwie tabele zewnętrzne: specjalności i stanowiska (do stanowisk zostały włączone dane z tabeli uprawnienia). Wymiar Gabinety ma z kolei jedną tabele zewnętrzną placówki (do placówek zostały włączone dane z tabel: Adresy i Kontakty).</w:t>
+      </w:r>
+      <w:r>
+        <w:rPr>
+          <w:rFonts w:asciiTheme="majorHAnsi" w:hAnsiTheme="majorHAnsi" w:cstheme="majorHAnsi"/>
+          <w:sz w:val="24"/>
+          <w:szCs w:val="24"/>
+        </w:rPr>
+        <w:t xml:space="preserve"> Natomiast wymiar Recepty posiada zewnętrzną tabele Choroby.</w:t>
+      </w:r>
+    </w:p>
+    <w:p>
+      <w:pPr>
+        <w:pStyle w:val="Akapitzlist"/>
+        <w:jc w:val="both"/>
+        <w:rPr>
+          <w:rFonts w:asciiTheme="majorHAnsi" w:hAnsiTheme="majorHAnsi" w:cstheme="majorHAnsi"/>
+          <w:sz w:val="24"/>
+          <w:szCs w:val="24"/>
+        </w:rPr>
+      </w:pPr>
+      <w:r>
+        <w:rPr>
+          <w:rFonts w:asciiTheme="majorHAnsi" w:hAnsiTheme="majorHAnsi" w:cstheme="majorHAnsi"/>
+          <w:sz w:val="24"/>
+          <w:szCs w:val="24"/>
+        </w:rPr>
+        <w:t>W schemacie konstelacyjnym współdzielonym wymiarem została tabela Recepty. Został</w:t>
+      </w:r>
+      <w:r>
+        <w:rPr>
+          <w:rFonts w:asciiTheme="majorHAnsi" w:hAnsiTheme="majorHAnsi" w:cstheme="majorHAnsi"/>
+          <w:sz w:val="24"/>
+          <w:szCs w:val="24"/>
+        </w:rPr>
+        <w:t>y</w:t>
+      </w:r>
+      <w:r>
+        <w:rPr>
+          <w:rFonts w:asciiTheme="majorHAnsi" w:hAnsiTheme="majorHAnsi" w:cstheme="majorHAnsi"/>
+          <w:sz w:val="24"/>
+          <w:szCs w:val="24"/>
+        </w:rPr>
+        <w:t xml:space="preserve"> do niej włączon</w:t>
+      </w:r>
+      <w:r>
+        <w:rPr>
+          <w:rFonts w:asciiTheme="majorHAnsi" w:hAnsiTheme="majorHAnsi" w:cstheme="majorHAnsi"/>
+          <w:sz w:val="24"/>
+          <w:szCs w:val="24"/>
+        </w:rPr>
+        <w:t>e dane z</w:t>
+      </w:r>
+      <w:r>
+        <w:rPr>
+          <w:rFonts w:asciiTheme="majorHAnsi" w:hAnsiTheme="majorHAnsi" w:cstheme="majorHAnsi"/>
+          <w:sz w:val="24"/>
+          <w:szCs w:val="24"/>
+        </w:rPr>
+        <w:t xml:space="preserve"> tabel</w:t>
+      </w:r>
+      <w:r>
+        <w:rPr>
+          <w:rFonts w:asciiTheme="majorHAnsi" w:hAnsiTheme="majorHAnsi" w:cstheme="majorHAnsi"/>
+          <w:sz w:val="24"/>
+          <w:szCs w:val="24"/>
+        </w:rPr>
+        <w:t>i</w:t>
+      </w:r>
+      <w:r>
+        <w:rPr>
+          <w:rFonts w:asciiTheme="majorHAnsi" w:hAnsiTheme="majorHAnsi" w:cstheme="majorHAnsi"/>
+          <w:sz w:val="24"/>
+          <w:szCs w:val="24"/>
+        </w:rPr>
+        <w:t xml:space="preserve"> </w:t>
+      </w:r>
+      <w:proofErr w:type="spellStart"/>
+      <w:r>
+        <w:rPr>
+          <w:rFonts w:asciiTheme="majorHAnsi" w:hAnsiTheme="majorHAnsi" w:cstheme="majorHAnsi"/>
+          <w:sz w:val="24"/>
+          <w:szCs w:val="24"/>
+        </w:rPr>
+        <w:t>oddzialy_nfz</w:t>
+      </w:r>
+      <w:proofErr w:type="spellEnd"/>
+      <w:r>
+        <w:rPr>
+          <w:rFonts w:asciiTheme="majorHAnsi" w:hAnsiTheme="majorHAnsi" w:cstheme="majorHAnsi"/>
+          <w:sz w:val="24"/>
+          <w:szCs w:val="24"/>
+        </w:rPr>
+        <w:t>.</w:t>
+      </w:r>
+    </w:p>
+    <w:p>
+      <w:pPr>
+        <w:rPr>
+          <w:rFonts w:asciiTheme="majorHAnsi" w:hAnsiTheme="majorHAnsi" w:cstheme="majorHAnsi"/>
+          <w:sz w:val="24"/>
+          <w:szCs w:val="24"/>
+        </w:rPr>
+      </w:pPr>
+    </w:p>
+    <w:p>
+      <w:pPr>
+        <w:pStyle w:val="Akapitzlist"/>
+        <w:numPr>
+          <w:ilvl w:val="0"/>
+          <w:numId w:val="1"/>
+        </w:numPr>
+        <w:rPr>
+          <w:rFonts w:asciiTheme="majorHAnsi" w:hAnsiTheme="majorHAnsi" w:cstheme="majorHAnsi"/>
+          <w:sz w:val="24"/>
+          <w:szCs w:val="24"/>
+        </w:rPr>
+      </w:pPr>
+      <w:r>
+        <w:rPr>
+          <w:rFonts w:asciiTheme="majorHAnsi" w:hAnsiTheme="majorHAnsi" w:cstheme="majorHAnsi"/>
+          <w:sz w:val="24"/>
+          <w:szCs w:val="24"/>
+        </w:rPr>
+        <w:t>Schemat ERD Hurtowni</w:t>
+      </w:r>
+    </w:p>
+    <w:p>
+      <w:pPr>
+        <w:ind w:left="360"/>
+        <w:jc w:val="right"/>
+        <w:rPr>
+          <w:rFonts w:asciiTheme="majorHAnsi" w:hAnsiTheme="majorHAnsi" w:cstheme="majorHAnsi"/>
+          <w:sz w:val="24"/>
+          <w:szCs w:val="24"/>
+        </w:rPr>
+      </w:pPr>
+      <w:r>
+        <w:rPr>
+          <w:rFonts w:asciiTheme="majorHAnsi" w:hAnsiTheme="majorHAnsi" w:cstheme="majorHAnsi"/>
+          <w:noProof/>
+          <w:sz w:val="24"/>
+          <w:szCs w:val="24"/>
+        </w:rPr>
+        <w:drawing>
+          <wp:inline distT="0" distB="0" distL="0" distR="0" wp14:anchorId="3D46B468" wp14:editId="3DA2CBD7">
+            <wp:extent cx="5577661" cy="4701859"/>
+            <wp:effectExtent l="0" t="0" r="4445" b="3810"/>
+            <wp:docPr id="4" name="Obraz 4"/>
+            <wp:cNvGraphicFramePr>
+              <a:graphicFrameLocks xmlns:a="http://schemas.openxmlformats.org/drawingml/2006/main" noChangeAspect="1"/>
+            </wp:cNvGraphicFramePr>
+            <a:graphic xmlns:a="http://schemas.openxmlformats.org/drawingml/2006/main">
+              <a:graphicData uri="http://schemas.openxmlformats.org/drawingml/2006/picture">
+                <pic:pic xmlns:pic="http://schemas.openxmlformats.org/drawingml/2006/picture">
+                  <pic:nvPicPr>
+                    <pic:cNvPr id="0" name="Picture 3"/>
+                    <pic:cNvPicPr>
+                      <a:picLocks noChangeAspect="1" noChangeArrowheads="1"/>
+                    </pic:cNvPicPr>
+                  </pic:nvPicPr>
+                  <pic:blipFill>
+                    <a:blip r:embed="rId6" cstate="print">
+                      <a:extLst>
+                        <a:ext uri="{28A0092B-C50C-407E-A947-70E740481C1C}">
+                          <a14:useLocalDpi xmlns:a14="http://schemas.microsoft.com/office/drawing/2010/main" val="0"/>
+                        </a:ext>
+                      </a:extLst>
+                    </a:blip>
+                    <a:srcRect/>
+                    <a:stretch>
+                      <a:fillRect/>
+                    </a:stretch>
+                  </pic:blipFill>
+                  <pic:spPr bwMode="auto">
+                    <a:xfrm>
+                      <a:off x="0" y="0"/>
+                      <a:ext cx="5728813" cy="4829277"/>
+                    </a:xfrm>
+                    <a:prstGeom prst="rect">
+                      <a:avLst/>
+                    </a:prstGeom>
+                    <a:noFill/>
+                    <a:ln>
+                      <a:noFill/>
+                    </a:ln>
+                  </pic:spPr>
+                </pic:pic>
+              </a:graphicData>
+            </a:graphic>
+          </wp:inline>
+        </w:drawing>
       </w:r>
     </w:p>
     <w:sectPr>
@@ -1019,8 +2174,121 @@
 </file>
 
 <file path=word/numbering.xml><?xml version="1.0" encoding="utf-8"?>
-<w:numbering xmlns:wpc="http://schemas.microsoft.com/office/word/2010/wordprocessingCanvas" xmlns:cx="http://schemas.microsoft.com/office/drawing/2014/chartex" xmlns:cx1="http://schemas.microsoft.com/office/drawing/2015/9/8/chartex" xmlns:cx2="http://schemas.microsoft.com/office/drawing/2015/10/21/chartex" xmlns:cx3="http://schemas.microsoft.com/office/drawing/2016/5/9/chartex" xmlns:cx4="http://schemas.microsoft.com/office/drawing/2016/5/10/chartex" xmlns:cx5="http://schemas.microsoft.com/office/drawing/2016/5/11/chartex" xmlns:cx6="http://schemas.microsoft.com/office/drawing/2016/5/12/chartex" xmlns:cx7="http://schemas.microsoft.com/office/drawing/2016/5/13/chartex" xmlns:cx8="http://schemas.microsoft.com/office/drawing/2016/5/14/chartex" xmlns:mc="http://schemas.openxmlformats.org/markup-compatibility/2006" xmlns:aink="http://schemas.microsoft.com/office/drawing/2016/ink" xmlns:am3d="http://schemas.microsoft.com/office/drawing/2017/model3d" xmlns:o="urn:schemas-microsoft-com:office:office" xmlns:r="http://schemas.openxmlformats.org/officeDocument/2006/relationships" xmlns:m="http://schemas.openxmlformats.org/officeDocument/2006/math" xmlns:v="urn:schemas-microsoft-com:vml" xmlns:wp14="http://schemas.microsoft.com/office/word/2010/wordprocessingDrawing" xmlns:wp="http://schemas.openxmlformats.org/drawingml/2006/wordprocessingDrawing" xmlns:w10="urn:schemas-microsoft-com:office:word" xmlns:w="http://schemas.openxmlformats.org/wordprocessingml/2006/main" xmlns:w14="http://schemas.microsoft.com/office/word/2010/wordml" xmlns:w15="http://schemas.microsoft.com/office/word/2012/wordml" xmlns:w16cex="http://schemas.microsoft.com/office/word/2018/wordml/cex" xmlns:w16cid="http://schemas.microsoft.com/office/word/2016/wordml/cid" xmlns:w16="http://schemas.microsoft.com/office/word/2018/wordml" xmlns:w16sdtdh="http://schemas.microsoft.com/office/word/2020/wordml/sdtdatahash" xmlns:w16se="http://schemas.microsoft.com/office/word/2015/wordml/symex" xmlns:wpg="http://schemas.microsoft.com/office/word/2010/wordprocessingGroup" xmlns:wpi="http://schemas.microsoft.com/office/word/2010/wordprocessingInk" xmlns:wne="http://schemas.microsoft.com/office/word/2006/wordml" xmlns:wps="http://schemas.microsoft.com/office/word/2010/wordprocessingShape" mc:Ignorable="w14 w15 w16se w16cid w16 w16cex w16sdtdh wp14">
+<w:numbering xmlns:wpc="http://schemas.microsoft.com/office/word/2010/wordprocessingCanvas" xmlns:cx="http://schemas.microsoft.com/office/drawing/2014/chartex" xmlns:cx1="http://schemas.microsoft.com/office/drawing/2015/9/8/chartex" xmlns:cx2="http://schemas.microsoft.com/office/drawing/2015/10/21/chartex" xmlns:cx3="http://schemas.microsoft.com/office/drawing/2016/5/9/chartex" xmlns:cx4="http://schemas.microsoft.com/office/drawing/2016/5/10/chartex" xmlns:cx5="http://schemas.microsoft.com/office/drawing/2016/5/11/chartex" xmlns:cx6="http://schemas.microsoft.com/office/drawing/2016/5/12/chartex" xmlns:cx7="http://schemas.microsoft.com/office/drawing/2016/5/13/chartex" xmlns:cx8="http://schemas.microsoft.com/office/drawing/2016/5/14/chartex" xmlns:mc="http://schemas.openxmlformats.org/markup-compatibility/2006" xmlns:aink="http://schemas.microsoft.com/office/drawing/2016/ink" xmlns:am3d="http://schemas.microsoft.com/office/drawing/2017/model3d" xmlns:o="urn:schemas-microsoft-com:office:office" xmlns:r="http://schemas.openxmlformats.org/officeDocument/2006/relationships" xmlns:m="http://schemas.openxmlformats.org/officeDocument/2006/math" xmlns:v="urn:schemas-microsoft-com:vml" xmlns:wp14="http://schemas.microsoft.com/office/word/2010/wordprocessingDrawing" xmlns:wp="http://schemas.openxmlformats.org/drawingml/2006/wordprocessingDrawing" xmlns:w10="urn:schemas-microsoft-com:office:word" xmlns:w="http://schemas.openxmlformats.org/wordprocessingml/2006/main" xmlns:w14="http://schemas.microsoft.com/office/word/2010/wordml" xmlns:w15="http://schemas.microsoft.com/office/word/2012/wordml" xmlns:w16cex="http://schemas.microsoft.com/office/word/2018/wordml/cex" xmlns:w16cid="http://schemas.microsoft.com/office/word/2016/wordml/cid" xmlns:w16="http://schemas.microsoft.com/office/word/2018/wordml" xmlns:w16se="http://schemas.microsoft.com/office/word/2015/wordml/symex" xmlns:wpg="http://schemas.microsoft.com/office/word/2010/wordprocessingGroup" xmlns:wpi="http://schemas.microsoft.com/office/word/2010/wordprocessingInk" xmlns:wne="http://schemas.microsoft.com/office/word/2006/wordml" xmlns:wps="http://schemas.microsoft.com/office/word/2010/wordprocessingShape" mc:Ignorable="w14 w15 w16se w16cid w16 w16cex wp14">
   <w:abstractNum w:abstractNumId="0" w15:restartNumberingAfterBreak="0">
+    <w:nsid w:val="1B901EBB"/>
+    <w:multiLevelType w:val="hybridMultilevel"/>
+    <w:tmpl w:val="3DC86FEE"/>
+    <w:lvl w:ilvl="0" w:tplc="04150001">
+      <w:start w:val="1"/>
+      <w:numFmt w:val="bullet"/>
+      <w:lvlText w:val=""/>
+      <w:lvlJc w:val="left"/>
+      <w:pPr>
+        <w:ind w:left="1440" w:hanging="360"/>
+      </w:pPr>
+      <w:rPr>
+        <w:rFonts w:ascii="Symbol" w:hAnsi="Symbol" w:hint="default"/>
+      </w:rPr>
+    </w:lvl>
+    <w:lvl w:ilvl="1" w:tplc="04150003" w:tentative="1">
+      <w:start w:val="1"/>
+      <w:numFmt w:val="bullet"/>
+      <w:lvlText w:val="o"/>
+      <w:lvlJc w:val="left"/>
+      <w:pPr>
+        <w:ind w:left="2160" w:hanging="360"/>
+      </w:pPr>
+      <w:rPr>
+        <w:rFonts w:ascii="Courier New" w:hAnsi="Courier New" w:cs="Courier New" w:hint="default"/>
+      </w:rPr>
+    </w:lvl>
+    <w:lvl w:ilvl="2" w:tplc="04150005" w:tentative="1">
+      <w:start w:val="1"/>
+      <w:numFmt w:val="bullet"/>
+      <w:lvlText w:val=""/>
+      <w:lvlJc w:val="left"/>
+      <w:pPr>
+        <w:ind w:left="2880" w:hanging="360"/>
+      </w:pPr>
+      <w:rPr>
+        <w:rFonts w:ascii="Wingdings" w:hAnsi="Wingdings" w:hint="default"/>
+      </w:rPr>
+    </w:lvl>
+    <w:lvl w:ilvl="3" w:tplc="04150001" w:tentative="1">
+      <w:start w:val="1"/>
+      <w:numFmt w:val="bullet"/>
+      <w:lvlText w:val=""/>
+      <w:lvlJc w:val="left"/>
+      <w:pPr>
+        <w:ind w:left="3600" w:hanging="360"/>
+      </w:pPr>
+      <w:rPr>
+        <w:rFonts w:ascii="Symbol" w:hAnsi="Symbol" w:hint="default"/>
+      </w:rPr>
+    </w:lvl>
+    <w:lvl w:ilvl="4" w:tplc="04150003" w:tentative="1">
+      <w:start w:val="1"/>
+      <w:numFmt w:val="bullet"/>
+      <w:lvlText w:val="o"/>
+      <w:lvlJc w:val="left"/>
+      <w:pPr>
+        <w:ind w:left="4320" w:hanging="360"/>
+      </w:pPr>
+      <w:rPr>
+        <w:rFonts w:ascii="Courier New" w:hAnsi="Courier New" w:cs="Courier New" w:hint="default"/>
+      </w:rPr>
+    </w:lvl>
+    <w:lvl w:ilvl="5" w:tplc="04150005" w:tentative="1">
+      <w:start w:val="1"/>
+      <w:numFmt w:val="bullet"/>
+      <w:lvlText w:val=""/>
+      <w:lvlJc w:val="left"/>
+      <w:pPr>
+        <w:ind w:left="5040" w:hanging="360"/>
+      </w:pPr>
+      <w:rPr>
+        <w:rFonts w:ascii="Wingdings" w:hAnsi="Wingdings" w:hint="default"/>
+      </w:rPr>
+    </w:lvl>
+    <w:lvl w:ilvl="6" w:tplc="04150001" w:tentative="1">
+      <w:start w:val="1"/>
+      <w:numFmt w:val="bullet"/>
+      <w:lvlText w:val=""/>
+      <w:lvlJc w:val="left"/>
+      <w:pPr>
+        <w:ind w:left="5760" w:hanging="360"/>
+      </w:pPr>
+      <w:rPr>
+        <w:rFonts w:ascii="Symbol" w:hAnsi="Symbol" w:hint="default"/>
+      </w:rPr>
+    </w:lvl>
+    <w:lvl w:ilvl="7" w:tplc="04150003" w:tentative="1">
+      <w:start w:val="1"/>
+      <w:numFmt w:val="bullet"/>
+      <w:lvlText w:val="o"/>
+      <w:lvlJc w:val="left"/>
+      <w:pPr>
+        <w:ind w:left="6480" w:hanging="360"/>
+      </w:pPr>
+      <w:rPr>
+        <w:rFonts w:ascii="Courier New" w:hAnsi="Courier New" w:cs="Courier New" w:hint="default"/>
+      </w:rPr>
+    </w:lvl>
+    <w:lvl w:ilvl="8" w:tplc="04150005" w:tentative="1">
+      <w:start w:val="1"/>
+      <w:numFmt w:val="bullet"/>
+      <w:lvlText w:val=""/>
+      <w:lvlJc w:val="left"/>
+      <w:pPr>
+        <w:ind w:left="7200" w:hanging="360"/>
+      </w:pPr>
+      <w:rPr>
+        <w:rFonts w:ascii="Wingdings" w:hAnsi="Wingdings" w:hint="default"/>
+      </w:rPr>
+    </w:lvl>
+  </w:abstractNum>
+  <w:abstractNum w:abstractNumId="1" w15:restartNumberingAfterBreak="0">
     <w:nsid w:val="218A6473"/>
     <w:multiLevelType w:val="hybridMultilevel"/>
     <w:tmpl w:val="194A7DB4"/>
@@ -1109,14 +2377,249 @@
       </w:pPr>
     </w:lvl>
   </w:abstractNum>
+  <w:abstractNum w:abstractNumId="2" w15:restartNumberingAfterBreak="0">
+    <w:nsid w:val="56913A1F"/>
+    <w:multiLevelType w:val="hybridMultilevel"/>
+    <w:tmpl w:val="FC5A9B58"/>
+    <w:lvl w:ilvl="0" w:tplc="04150001">
+      <w:start w:val="1"/>
+      <w:numFmt w:val="bullet"/>
+      <w:lvlText w:val=""/>
+      <w:lvlJc w:val="left"/>
+      <w:pPr>
+        <w:ind w:left="1428" w:hanging="360"/>
+      </w:pPr>
+      <w:rPr>
+        <w:rFonts w:ascii="Symbol" w:hAnsi="Symbol" w:hint="default"/>
+      </w:rPr>
+    </w:lvl>
+    <w:lvl w:ilvl="1" w:tplc="04150003" w:tentative="1">
+      <w:start w:val="1"/>
+      <w:numFmt w:val="bullet"/>
+      <w:lvlText w:val="o"/>
+      <w:lvlJc w:val="left"/>
+      <w:pPr>
+        <w:ind w:left="2148" w:hanging="360"/>
+      </w:pPr>
+      <w:rPr>
+        <w:rFonts w:ascii="Courier New" w:hAnsi="Courier New" w:cs="Courier New" w:hint="default"/>
+      </w:rPr>
+    </w:lvl>
+    <w:lvl w:ilvl="2" w:tplc="04150005" w:tentative="1">
+      <w:start w:val="1"/>
+      <w:numFmt w:val="bullet"/>
+      <w:lvlText w:val=""/>
+      <w:lvlJc w:val="left"/>
+      <w:pPr>
+        <w:ind w:left="2868" w:hanging="360"/>
+      </w:pPr>
+      <w:rPr>
+        <w:rFonts w:ascii="Wingdings" w:hAnsi="Wingdings" w:hint="default"/>
+      </w:rPr>
+    </w:lvl>
+    <w:lvl w:ilvl="3" w:tplc="04150001" w:tentative="1">
+      <w:start w:val="1"/>
+      <w:numFmt w:val="bullet"/>
+      <w:lvlText w:val=""/>
+      <w:lvlJc w:val="left"/>
+      <w:pPr>
+        <w:ind w:left="3588" w:hanging="360"/>
+      </w:pPr>
+      <w:rPr>
+        <w:rFonts w:ascii="Symbol" w:hAnsi="Symbol" w:hint="default"/>
+      </w:rPr>
+    </w:lvl>
+    <w:lvl w:ilvl="4" w:tplc="04150003" w:tentative="1">
+      <w:start w:val="1"/>
+      <w:numFmt w:val="bullet"/>
+      <w:lvlText w:val="o"/>
+      <w:lvlJc w:val="left"/>
+      <w:pPr>
+        <w:ind w:left="4308" w:hanging="360"/>
+      </w:pPr>
+      <w:rPr>
+        <w:rFonts w:ascii="Courier New" w:hAnsi="Courier New" w:cs="Courier New" w:hint="default"/>
+      </w:rPr>
+    </w:lvl>
+    <w:lvl w:ilvl="5" w:tplc="04150005" w:tentative="1">
+      <w:start w:val="1"/>
+      <w:numFmt w:val="bullet"/>
+      <w:lvlText w:val=""/>
+      <w:lvlJc w:val="left"/>
+      <w:pPr>
+        <w:ind w:left="5028" w:hanging="360"/>
+      </w:pPr>
+      <w:rPr>
+        <w:rFonts w:ascii="Wingdings" w:hAnsi="Wingdings" w:hint="default"/>
+      </w:rPr>
+    </w:lvl>
+    <w:lvl w:ilvl="6" w:tplc="04150001" w:tentative="1">
+      <w:start w:val="1"/>
+      <w:numFmt w:val="bullet"/>
+      <w:lvlText w:val=""/>
+      <w:lvlJc w:val="left"/>
+      <w:pPr>
+        <w:ind w:left="5748" w:hanging="360"/>
+      </w:pPr>
+      <w:rPr>
+        <w:rFonts w:ascii="Symbol" w:hAnsi="Symbol" w:hint="default"/>
+      </w:rPr>
+    </w:lvl>
+    <w:lvl w:ilvl="7" w:tplc="04150003" w:tentative="1">
+      <w:start w:val="1"/>
+      <w:numFmt w:val="bullet"/>
+      <w:lvlText w:val="o"/>
+      <w:lvlJc w:val="left"/>
+      <w:pPr>
+        <w:ind w:left="6468" w:hanging="360"/>
+      </w:pPr>
+      <w:rPr>
+        <w:rFonts w:ascii="Courier New" w:hAnsi="Courier New" w:cs="Courier New" w:hint="default"/>
+      </w:rPr>
+    </w:lvl>
+    <w:lvl w:ilvl="8" w:tplc="04150005" w:tentative="1">
+      <w:start w:val="1"/>
+      <w:numFmt w:val="bullet"/>
+      <w:lvlText w:val=""/>
+      <w:lvlJc w:val="left"/>
+      <w:pPr>
+        <w:ind w:left="7188" w:hanging="360"/>
+      </w:pPr>
+      <w:rPr>
+        <w:rFonts w:ascii="Wingdings" w:hAnsi="Wingdings" w:hint="default"/>
+      </w:rPr>
+    </w:lvl>
+  </w:abstractNum>
+  <w:abstractNum w:abstractNumId="3" w15:restartNumberingAfterBreak="0">
+    <w:nsid w:val="58C2474A"/>
+    <w:multiLevelType w:val="hybridMultilevel"/>
+    <w:tmpl w:val="2CE231C8"/>
+    <w:lvl w:ilvl="0" w:tplc="04150001">
+      <w:start w:val="1"/>
+      <w:numFmt w:val="bullet"/>
+      <w:lvlText w:val=""/>
+      <w:lvlJc w:val="left"/>
+      <w:pPr>
+        <w:ind w:left="1440" w:hanging="360"/>
+      </w:pPr>
+      <w:rPr>
+        <w:rFonts w:ascii="Symbol" w:hAnsi="Symbol" w:hint="default"/>
+      </w:rPr>
+    </w:lvl>
+    <w:lvl w:ilvl="1" w:tplc="04150003" w:tentative="1">
+      <w:start w:val="1"/>
+      <w:numFmt w:val="bullet"/>
+      <w:lvlText w:val="o"/>
+      <w:lvlJc w:val="left"/>
+      <w:pPr>
+        <w:ind w:left="2160" w:hanging="360"/>
+      </w:pPr>
+      <w:rPr>
+        <w:rFonts w:ascii="Courier New" w:hAnsi="Courier New" w:cs="Courier New" w:hint="default"/>
+      </w:rPr>
+    </w:lvl>
+    <w:lvl w:ilvl="2" w:tplc="04150005" w:tentative="1">
+      <w:start w:val="1"/>
+      <w:numFmt w:val="bullet"/>
+      <w:lvlText w:val=""/>
+      <w:lvlJc w:val="left"/>
+      <w:pPr>
+        <w:ind w:left="2880" w:hanging="360"/>
+      </w:pPr>
+      <w:rPr>
+        <w:rFonts w:ascii="Wingdings" w:hAnsi="Wingdings" w:hint="default"/>
+      </w:rPr>
+    </w:lvl>
+    <w:lvl w:ilvl="3" w:tplc="04150001" w:tentative="1">
+      <w:start w:val="1"/>
+      <w:numFmt w:val="bullet"/>
+      <w:lvlText w:val=""/>
+      <w:lvlJc w:val="left"/>
+      <w:pPr>
+        <w:ind w:left="3600" w:hanging="360"/>
+      </w:pPr>
+      <w:rPr>
+        <w:rFonts w:ascii="Symbol" w:hAnsi="Symbol" w:hint="default"/>
+      </w:rPr>
+    </w:lvl>
+    <w:lvl w:ilvl="4" w:tplc="04150003" w:tentative="1">
+      <w:start w:val="1"/>
+      <w:numFmt w:val="bullet"/>
+      <w:lvlText w:val="o"/>
+      <w:lvlJc w:val="left"/>
+      <w:pPr>
+        <w:ind w:left="4320" w:hanging="360"/>
+      </w:pPr>
+      <w:rPr>
+        <w:rFonts w:ascii="Courier New" w:hAnsi="Courier New" w:cs="Courier New" w:hint="default"/>
+      </w:rPr>
+    </w:lvl>
+    <w:lvl w:ilvl="5" w:tplc="04150005" w:tentative="1">
+      <w:start w:val="1"/>
+      <w:numFmt w:val="bullet"/>
+      <w:lvlText w:val=""/>
+      <w:lvlJc w:val="left"/>
+      <w:pPr>
+        <w:ind w:left="5040" w:hanging="360"/>
+      </w:pPr>
+      <w:rPr>
+        <w:rFonts w:ascii="Wingdings" w:hAnsi="Wingdings" w:hint="default"/>
+      </w:rPr>
+    </w:lvl>
+    <w:lvl w:ilvl="6" w:tplc="04150001" w:tentative="1">
+      <w:start w:val="1"/>
+      <w:numFmt w:val="bullet"/>
+      <w:lvlText w:val=""/>
+      <w:lvlJc w:val="left"/>
+      <w:pPr>
+        <w:ind w:left="5760" w:hanging="360"/>
+      </w:pPr>
+      <w:rPr>
+        <w:rFonts w:ascii="Symbol" w:hAnsi="Symbol" w:hint="default"/>
+      </w:rPr>
+    </w:lvl>
+    <w:lvl w:ilvl="7" w:tplc="04150003" w:tentative="1">
+      <w:start w:val="1"/>
+      <w:numFmt w:val="bullet"/>
+      <w:lvlText w:val="o"/>
+      <w:lvlJc w:val="left"/>
+      <w:pPr>
+        <w:ind w:left="6480" w:hanging="360"/>
+      </w:pPr>
+      <w:rPr>
+        <w:rFonts w:ascii="Courier New" w:hAnsi="Courier New" w:cs="Courier New" w:hint="default"/>
+      </w:rPr>
+    </w:lvl>
+    <w:lvl w:ilvl="8" w:tplc="04150005" w:tentative="1">
+      <w:start w:val="1"/>
+      <w:numFmt w:val="bullet"/>
+      <w:lvlText w:val=""/>
+      <w:lvlJc w:val="left"/>
+      <w:pPr>
+        <w:ind w:left="7200" w:hanging="360"/>
+      </w:pPr>
+      <w:rPr>
+        <w:rFonts w:ascii="Wingdings" w:hAnsi="Wingdings" w:hint="default"/>
+      </w:rPr>
+    </w:lvl>
+  </w:abstractNum>
   <w:num w:numId="1">
+    <w:abstractNumId w:val="1"/>
+  </w:num>
+  <w:num w:numId="2">
     <w:abstractNumId w:val="0"/>
+  </w:num>
+  <w:num w:numId="3">
+    <w:abstractNumId w:val="3"/>
+  </w:num>
+  <w:num w:numId="4">
+    <w:abstractNumId w:val="2"/>
   </w:num>
 </w:numbering>
 </file>
 
 <file path=word/styles.xml><?xml version="1.0" encoding="utf-8"?>
-<w:styles xmlns:mc="http://schemas.openxmlformats.org/markup-compatibility/2006" xmlns:r="http://schemas.openxmlformats.org/officeDocument/2006/relationships" xmlns:w="http://schemas.openxmlformats.org/wordprocessingml/2006/main" xmlns:w14="http://schemas.microsoft.com/office/word/2010/wordml" xmlns:w15="http://schemas.microsoft.com/office/word/2012/wordml" xmlns:w16cex="http://schemas.microsoft.com/office/word/2018/wordml/cex" xmlns:w16cid="http://schemas.microsoft.com/office/word/2016/wordml/cid" xmlns:w16="http://schemas.microsoft.com/office/word/2018/wordml" xmlns:w16sdtdh="http://schemas.microsoft.com/office/word/2020/wordml/sdtdatahash" xmlns:w16se="http://schemas.microsoft.com/office/word/2015/wordml/symex" mc:Ignorable="w14 w15 w16se w16cid w16 w16cex w16sdtdh">
+<w:styles xmlns:mc="http://schemas.openxmlformats.org/markup-compatibility/2006" xmlns:r="http://schemas.openxmlformats.org/officeDocument/2006/relationships" xmlns:w="http://schemas.openxmlformats.org/wordprocessingml/2006/main" xmlns:w14="http://schemas.microsoft.com/office/word/2010/wordml" xmlns:w15="http://schemas.microsoft.com/office/word/2012/wordml" xmlns:w16cex="http://schemas.microsoft.com/office/word/2018/wordml/cex" xmlns:w16cid="http://schemas.microsoft.com/office/word/2016/wordml/cid" xmlns:w16="http://schemas.microsoft.com/office/word/2018/wordml" xmlns:w16se="http://schemas.microsoft.com/office/word/2015/wordml/symex" mc:Ignorable="w14 w15 w16se w16cid w16 w16cex">
   <w:docDefaults>
     <w:rPrDefault>
       <w:rPr>
@@ -1238,6 +2741,7 @@
     <w:lsdException w:name="HTML Sample" w:semiHidden="1" w:unhideWhenUsed="1"/>
     <w:lsdException w:name="HTML Typewriter" w:semiHidden="1" w:unhideWhenUsed="1"/>
     <w:lsdException w:name="HTML Variable" w:semiHidden="1" w:unhideWhenUsed="1"/>
+    <w:lsdException w:name="Normal Table" w:semiHidden="1" w:unhideWhenUsed="1"/>
     <w:lsdException w:name="annotation subject" w:semiHidden="1" w:unhideWhenUsed="1"/>
     <w:lsdException w:name="No List" w:semiHidden="1" w:unhideWhenUsed="1"/>
     <w:lsdException w:name="Outline List 1" w:semiHidden="1" w:unhideWhenUsed="1"/>
@@ -1284,8 +2788,10 @@
     <w:lsdException w:name="Table Subtle 2" w:semiHidden="1" w:unhideWhenUsed="1"/>
     <w:lsdException w:name="Table Web 1" w:semiHidden="1" w:unhideWhenUsed="1"/>
     <w:lsdException w:name="Table Web 2" w:semiHidden="1" w:unhideWhenUsed="1"/>
+    <w:lsdException w:name="Table Web 3" w:semiHidden="1" w:unhideWhenUsed="1"/>
     <w:lsdException w:name="Balloon Text" w:semiHidden="1" w:unhideWhenUsed="1"/>
     <w:lsdException w:name="Table Grid" w:uiPriority="39"/>
+    <w:lsdException w:name="Table Theme" w:semiHidden="1" w:unhideWhenUsed="1"/>
     <w:lsdException w:name="Placeholder Text" w:semiHidden="1"/>
     <w:lsdException w:name="No Spacing" w:uiPriority="1" w:qFormat="1"/>
     <w:lsdException w:name="Light Shading" w:uiPriority="60"/>

</xml_diff>

<commit_message>
Nowe zapytania ROLLUP, CUBE i rankingi
</commit_message>
<xml_diff>
--- a/212A_Grzywacz_Patryk-Grudzień_Dominik.docx
+++ b/212A_Grzywacz_Patryk-Grudzień_Dominik.docx
@@ -2242,10 +2242,10 @@
           <w:szCs w:val="24"/>
         </w:rPr>
         <w:drawing>
-          <wp:inline distT="0" distB="0" distL="0" distR="0" wp14:anchorId="19F64CF7" wp14:editId="7E4B65DF">
-            <wp:extent cx="5756910" cy="2348230"/>
-            <wp:effectExtent l="0" t="0" r="0" b="0"/>
-            <wp:docPr id="8" name="Obraz 8"/>
+          <wp:inline distT="0" distB="0" distL="0" distR="0" wp14:anchorId="6D5181C0" wp14:editId="6AEB89B3">
+            <wp:extent cx="5753100" cy="3177540"/>
+            <wp:effectExtent l="0" t="0" r="0" b="3810"/>
+            <wp:docPr id="29" name="Obraz 29"/>
             <wp:cNvGraphicFramePr>
               <a:graphicFrameLocks xmlns:a="http://schemas.openxmlformats.org/drawingml/2006/main" noChangeAspect="1"/>
             </wp:cNvGraphicFramePr>
@@ -2253,7 +2253,7 @@
               <a:graphicData uri="http://schemas.openxmlformats.org/drawingml/2006/picture">
                 <pic:pic xmlns:pic="http://schemas.openxmlformats.org/drawingml/2006/picture">
                   <pic:nvPicPr>
-                    <pic:cNvPr id="0" name="Picture 7"/>
+                    <pic:cNvPr id="0" name="Picture 3"/>
                     <pic:cNvPicPr>
                       <a:picLocks noChangeAspect="1" noChangeArrowheads="1"/>
                     </pic:cNvPicPr>
@@ -2274,7 +2274,7 @@
                   <pic:spPr bwMode="auto">
                     <a:xfrm>
                       <a:off x="0" y="0"/>
-                      <a:ext cx="5756910" cy="2348230"/>
+                      <a:ext cx="5753100" cy="3177540"/>
                     </a:xfrm>
                     <a:prstGeom prst="rect">
                       <a:avLst/>
@@ -2329,10 +2329,10 @@
           <w:szCs w:val="24"/>
         </w:rPr>
         <w:drawing>
-          <wp:inline distT="0" distB="0" distL="0" distR="0" wp14:anchorId="2B5D9FB8" wp14:editId="77A87EEB">
-            <wp:extent cx="5756910" cy="2406650"/>
-            <wp:effectExtent l="0" t="0" r="0" b="0"/>
-            <wp:docPr id="10" name="Obraz 10"/>
+          <wp:inline distT="0" distB="0" distL="0" distR="0" wp14:anchorId="2CE80AFF" wp14:editId="4B7C90E7">
+            <wp:extent cx="5753100" cy="3139440"/>
+            <wp:effectExtent l="0" t="0" r="0" b="3810"/>
+            <wp:docPr id="34" name="Obraz 34"/>
             <wp:cNvGraphicFramePr>
               <a:graphicFrameLocks xmlns:a="http://schemas.openxmlformats.org/drawingml/2006/main" noChangeAspect="1"/>
             </wp:cNvGraphicFramePr>
@@ -2340,7 +2340,7 @@
               <a:graphicData uri="http://schemas.openxmlformats.org/drawingml/2006/picture">
                 <pic:pic xmlns:pic="http://schemas.openxmlformats.org/drawingml/2006/picture">
                   <pic:nvPicPr>
-                    <pic:cNvPr id="0" name="Picture 9"/>
+                    <pic:cNvPr id="0" name="Picture 4"/>
                     <pic:cNvPicPr>
                       <a:picLocks noChangeAspect="1" noChangeArrowheads="1"/>
                     </pic:cNvPicPr>
@@ -2361,7 +2361,7 @@
                   <pic:spPr bwMode="auto">
                     <a:xfrm>
                       <a:off x="0" y="0"/>
-                      <a:ext cx="5756910" cy="2406650"/>
+                      <a:ext cx="5753100" cy="3139440"/>
                     </a:xfrm>
                     <a:prstGeom prst="rect">
                       <a:avLst/>
@@ -2393,116 +2393,32 @@
           <w:sz w:val="24"/>
           <w:szCs w:val="24"/>
         </w:rPr>
-        <w:t xml:space="preserve">Różnicą w tych zapytaniu dla bazy oraz hurtowni jest to ,że w bazie wymaga ono o jedno więcej połączenie JOIN , natomiast wykonuje się ono w </w:t>
-      </w:r>
-      <w:r>
-        <w:rPr>
-          <w:rFonts w:asciiTheme="majorHAnsi" w:hAnsiTheme="majorHAnsi" w:cstheme="majorHAnsi"/>
-          <w:sz w:val="24"/>
-          <w:szCs w:val="24"/>
-        </w:rPr>
-        <w:t xml:space="preserve">hurtowni </w:t>
-      </w:r>
-      <w:r>
-        <w:rPr>
-          <w:rFonts w:asciiTheme="majorHAnsi" w:hAnsiTheme="majorHAnsi" w:cstheme="majorHAnsi"/>
-          <w:sz w:val="24"/>
-          <w:szCs w:val="24"/>
-        </w:rPr>
-        <w:t>aż</w:t>
-      </w:r>
-      <w:r>
-        <w:rPr>
-          <w:rFonts w:asciiTheme="majorHAnsi" w:hAnsiTheme="majorHAnsi" w:cstheme="majorHAnsi"/>
-          <w:sz w:val="24"/>
-          <w:szCs w:val="24"/>
-        </w:rPr>
-        <w:t xml:space="preserve"> </w:t>
-      </w:r>
-      <w:r>
-        <w:rPr>
-          <w:rFonts w:asciiTheme="majorHAnsi" w:hAnsiTheme="majorHAnsi" w:cstheme="majorHAnsi"/>
-          <w:sz w:val="24"/>
-          <w:szCs w:val="24"/>
-        </w:rPr>
-        <w:t>6</w:t>
-      </w:r>
-      <w:r>
-        <w:rPr>
-          <w:rFonts w:asciiTheme="majorHAnsi" w:hAnsiTheme="majorHAnsi" w:cstheme="majorHAnsi"/>
-          <w:sz w:val="24"/>
-          <w:szCs w:val="24"/>
-        </w:rPr>
-        <w:t xml:space="preserve">83% </w:t>
-      </w:r>
-      <w:r>
-        <w:rPr>
-          <w:rFonts w:asciiTheme="majorHAnsi" w:hAnsiTheme="majorHAnsi" w:cstheme="majorHAnsi"/>
-          <w:sz w:val="24"/>
-          <w:szCs w:val="24"/>
-        </w:rPr>
-        <w:t>wolniej</w:t>
-      </w:r>
-      <w:r>
-        <w:rPr>
-          <w:rFonts w:asciiTheme="majorHAnsi" w:hAnsiTheme="majorHAnsi" w:cstheme="majorHAnsi"/>
-          <w:sz w:val="24"/>
-          <w:szCs w:val="24"/>
-        </w:rPr>
-        <w:t xml:space="preserve"> niż w </w:t>
-      </w:r>
-      <w:r>
-        <w:rPr>
-          <w:rFonts w:asciiTheme="majorHAnsi" w:hAnsiTheme="majorHAnsi" w:cstheme="majorHAnsi"/>
-          <w:sz w:val="24"/>
-          <w:szCs w:val="24"/>
-        </w:rPr>
-        <w:t>bazie</w:t>
-      </w:r>
-      <w:r>
-        <w:rPr>
-          <w:rFonts w:asciiTheme="majorHAnsi" w:hAnsiTheme="majorHAnsi" w:cstheme="majorHAnsi"/>
-          <w:sz w:val="24"/>
-          <w:szCs w:val="24"/>
-        </w:rPr>
-        <w:t xml:space="preserve"> danych.</w:t>
-      </w:r>
-    </w:p>
-    <w:p>
-      <w:pPr>
-        <w:rPr>
-          <w:rFonts w:asciiTheme="majorHAnsi" w:hAnsiTheme="majorHAnsi" w:cstheme="majorHAnsi"/>
-          <w:sz w:val="24"/>
-          <w:szCs w:val="24"/>
-        </w:rPr>
-      </w:pPr>
-    </w:p>
-    <w:p>
-      <w:pPr>
-        <w:rPr>
-          <w:rFonts w:asciiTheme="majorHAnsi" w:hAnsiTheme="majorHAnsi" w:cstheme="majorHAnsi"/>
-          <w:sz w:val="24"/>
-          <w:szCs w:val="24"/>
-        </w:rPr>
-      </w:pPr>
-    </w:p>
-    <w:p>
-      <w:pPr>
-        <w:rPr>
-          <w:rFonts w:asciiTheme="majorHAnsi" w:hAnsiTheme="majorHAnsi" w:cstheme="majorHAnsi"/>
-          <w:sz w:val="24"/>
-          <w:szCs w:val="24"/>
-        </w:rPr>
-      </w:pPr>
-    </w:p>
-    <w:p>
-      <w:pPr>
-        <w:rPr>
-          <w:rFonts w:asciiTheme="majorHAnsi" w:hAnsiTheme="majorHAnsi" w:cstheme="majorHAnsi"/>
-          <w:sz w:val="24"/>
-          <w:szCs w:val="24"/>
-        </w:rPr>
-      </w:pPr>
+        <w:t xml:space="preserve">Różnicą </w:t>
+      </w:r>
+      <w:r>
+        <w:rPr>
+          <w:rFonts w:asciiTheme="majorHAnsi" w:hAnsiTheme="majorHAnsi" w:cstheme="majorHAnsi"/>
+          <w:sz w:val="24"/>
+          <w:szCs w:val="24"/>
+        </w:rPr>
+        <w:t>między zapytaniem z bazy, a zapytaniem z hurtowni</w:t>
+      </w:r>
+      <w:r>
+        <w:rPr>
+          <w:rFonts w:asciiTheme="majorHAnsi" w:hAnsiTheme="majorHAnsi" w:cstheme="majorHAnsi"/>
+          <w:sz w:val="24"/>
+          <w:szCs w:val="24"/>
+        </w:rPr>
+        <w:t xml:space="preserve"> jest to ,że w bazie wymaga ono o jedno więcej połączenie JOIN.</w:t>
+      </w:r>
+      <w:r>
+        <w:rPr>
+          <w:rFonts w:asciiTheme="majorHAnsi" w:hAnsiTheme="majorHAnsi" w:cstheme="majorHAnsi"/>
+          <w:sz w:val="24"/>
+          <w:szCs w:val="24"/>
+        </w:rPr>
+        <w:t xml:space="preserve"> W hurtowni to zapytanie wykonuje się o 0,033s szybciej.</w:t>
+      </w:r>
     </w:p>
     <w:p>
       <w:pPr>
@@ -2592,10 +2508,10 @@
           <w:szCs w:val="24"/>
         </w:rPr>
         <w:drawing>
-          <wp:inline distT="0" distB="0" distL="0" distR="0" wp14:anchorId="2BA5F7EA" wp14:editId="43A1563A">
-            <wp:extent cx="5749925" cy="2750820"/>
-            <wp:effectExtent l="0" t="0" r="3175" b="0"/>
-            <wp:docPr id="12" name="Obraz 12"/>
+          <wp:inline distT="0" distB="0" distL="0" distR="0" wp14:anchorId="27041707" wp14:editId="40B9058A">
+            <wp:extent cx="5760720" cy="3467100"/>
+            <wp:effectExtent l="0" t="0" r="0" b="0"/>
+            <wp:docPr id="38" name="Obraz 38"/>
             <wp:cNvGraphicFramePr>
               <a:graphicFrameLocks xmlns:a="http://schemas.openxmlformats.org/drawingml/2006/main" noChangeAspect="1"/>
             </wp:cNvGraphicFramePr>
@@ -2603,7 +2519,7 @@
               <a:graphicData uri="http://schemas.openxmlformats.org/drawingml/2006/picture">
                 <pic:pic xmlns:pic="http://schemas.openxmlformats.org/drawingml/2006/picture">
                   <pic:nvPicPr>
-                    <pic:cNvPr id="0" name="Picture 11"/>
+                    <pic:cNvPr id="0" name="Picture 5"/>
                     <pic:cNvPicPr>
                       <a:picLocks noChangeAspect="1" noChangeArrowheads="1"/>
                     </pic:cNvPicPr>
@@ -2624,7 +2540,7 @@
                   <pic:spPr bwMode="auto">
                     <a:xfrm>
                       <a:off x="0" y="0"/>
-                      <a:ext cx="5749925" cy="2750820"/>
+                      <a:ext cx="5760720" cy="3467100"/>
                     </a:xfrm>
                     <a:prstGeom prst="rect">
                       <a:avLst/>
@@ -2679,10 +2595,10 @@
           <w:szCs w:val="24"/>
         </w:rPr>
         <w:drawing>
-          <wp:inline distT="0" distB="0" distL="0" distR="0" wp14:anchorId="5BEC769E" wp14:editId="4AEC5984">
-            <wp:extent cx="5760720" cy="2468880"/>
-            <wp:effectExtent l="0" t="0" r="0" b="7620"/>
-            <wp:docPr id="11" name="Obraz 11"/>
+          <wp:inline distT="0" distB="0" distL="0" distR="0" wp14:anchorId="7669CD2B" wp14:editId="4D396C24">
+            <wp:extent cx="5814060" cy="3550042"/>
+            <wp:effectExtent l="0" t="0" r="0" b="0"/>
+            <wp:docPr id="40" name="Obraz 40"/>
             <wp:cNvGraphicFramePr>
               <a:graphicFrameLocks xmlns:a="http://schemas.openxmlformats.org/drawingml/2006/main" noChangeAspect="1"/>
             </wp:cNvGraphicFramePr>
@@ -2690,7 +2606,7 @@
               <a:graphicData uri="http://schemas.openxmlformats.org/drawingml/2006/picture">
                 <pic:pic xmlns:pic="http://schemas.openxmlformats.org/drawingml/2006/picture">
                   <pic:nvPicPr>
-                    <pic:cNvPr id="0" name="Picture 10"/>
+                    <pic:cNvPr id="0" name="Picture 6"/>
                     <pic:cNvPicPr>
                       <a:picLocks noChangeAspect="1" noChangeArrowheads="1"/>
                     </pic:cNvPicPr>
@@ -2711,7 +2627,7 @@
                   <pic:spPr bwMode="auto">
                     <a:xfrm>
                       <a:off x="0" y="0"/>
-                      <a:ext cx="5760720" cy="2468880"/>
+                      <a:ext cx="5841269" cy="3566656"/>
                     </a:xfrm>
                     <a:prstGeom prst="rect">
                       <a:avLst/>
@@ -2743,78 +2659,40 @@
           <w:sz w:val="24"/>
           <w:szCs w:val="24"/>
         </w:rPr>
-        <w:t>W tym zapytaniu natomiast wersja dla hurtownia wymaga o 2 mniej złączenia i wykonuje się 3</w:t>
-      </w:r>
-      <w:r>
-        <w:rPr>
-          <w:rFonts w:asciiTheme="majorHAnsi" w:hAnsiTheme="majorHAnsi" w:cstheme="majorHAnsi"/>
-          <w:sz w:val="24"/>
-          <w:szCs w:val="24"/>
-        </w:rPr>
-        <w:t>9</w:t>
-      </w:r>
-      <w:r>
-        <w:rPr>
-          <w:rFonts w:asciiTheme="majorHAnsi" w:hAnsiTheme="majorHAnsi" w:cstheme="majorHAnsi"/>
-          <w:sz w:val="24"/>
-          <w:szCs w:val="24"/>
-        </w:rPr>
-        <w:t>% szybciej niż wersja dla zwykłej bazy.</w:t>
-      </w:r>
-    </w:p>
-    <w:p>
-      <w:pPr>
-        <w:rPr>
-          <w:rFonts w:asciiTheme="majorHAnsi" w:hAnsiTheme="majorHAnsi" w:cstheme="majorHAnsi"/>
-          <w:sz w:val="24"/>
-          <w:szCs w:val="24"/>
-        </w:rPr>
-      </w:pPr>
-    </w:p>
-    <w:p>
-      <w:pPr>
-        <w:rPr>
-          <w:rFonts w:asciiTheme="majorHAnsi" w:hAnsiTheme="majorHAnsi" w:cstheme="majorHAnsi"/>
-          <w:sz w:val="24"/>
-          <w:szCs w:val="24"/>
-        </w:rPr>
-      </w:pPr>
-    </w:p>
-    <w:p>
-      <w:pPr>
-        <w:rPr>
-          <w:rFonts w:asciiTheme="majorHAnsi" w:hAnsiTheme="majorHAnsi" w:cstheme="majorHAnsi"/>
-          <w:sz w:val="24"/>
-          <w:szCs w:val="24"/>
-        </w:rPr>
-      </w:pPr>
-    </w:p>
-    <w:p>
-      <w:pPr>
-        <w:rPr>
-          <w:rFonts w:asciiTheme="majorHAnsi" w:hAnsiTheme="majorHAnsi" w:cstheme="majorHAnsi"/>
-          <w:sz w:val="24"/>
-          <w:szCs w:val="24"/>
-        </w:rPr>
-      </w:pPr>
-    </w:p>
-    <w:p>
-      <w:pPr>
-        <w:rPr>
-          <w:rFonts w:asciiTheme="majorHAnsi" w:hAnsiTheme="majorHAnsi" w:cstheme="majorHAnsi"/>
-          <w:sz w:val="24"/>
-          <w:szCs w:val="24"/>
-        </w:rPr>
-      </w:pPr>
-    </w:p>
-    <w:p>
-      <w:pPr>
-        <w:rPr>
-          <w:rFonts w:asciiTheme="majorHAnsi" w:hAnsiTheme="majorHAnsi" w:cstheme="majorHAnsi"/>
-          <w:sz w:val="24"/>
-          <w:szCs w:val="24"/>
-        </w:rPr>
-      </w:pPr>
+        <w:t>Różnicą między zapytaniem z bazy, a zapytaniem z hurtowni jest to,</w:t>
+      </w:r>
+      <w:r>
+        <w:rPr>
+          <w:rFonts w:asciiTheme="majorHAnsi" w:hAnsiTheme="majorHAnsi" w:cstheme="majorHAnsi"/>
+          <w:sz w:val="24"/>
+          <w:szCs w:val="24"/>
+        </w:rPr>
+        <w:t xml:space="preserve"> </w:t>
+      </w:r>
+      <w:r>
+        <w:rPr>
+          <w:rFonts w:asciiTheme="majorHAnsi" w:hAnsiTheme="majorHAnsi" w:cstheme="majorHAnsi"/>
+          <w:sz w:val="24"/>
+          <w:szCs w:val="24"/>
+        </w:rPr>
+        <w:t>że w bazie wymaga ono o jedno więcej połączenie JOIN. W hurtowni to zapytanie wykonuje się o 0,0</w:t>
+      </w:r>
+      <w:r>
+        <w:rPr>
+          <w:rFonts w:asciiTheme="majorHAnsi" w:hAnsiTheme="majorHAnsi" w:cstheme="majorHAnsi"/>
+          <w:sz w:val="24"/>
+          <w:szCs w:val="24"/>
+        </w:rPr>
+        <w:t>1</w:t>
+      </w:r>
+      <w:r>
+        <w:rPr>
+          <w:rFonts w:asciiTheme="majorHAnsi" w:hAnsiTheme="majorHAnsi" w:cstheme="majorHAnsi"/>
+          <w:sz w:val="24"/>
+          <w:szCs w:val="24"/>
+        </w:rPr>
+        <w:t>3s szybciej.</w:t>
+      </w:r>
     </w:p>
     <w:p>
       <w:pPr>
@@ -2886,10 +2764,10 @@
           <w:szCs w:val="24"/>
         </w:rPr>
         <w:drawing>
-          <wp:inline distT="0" distB="0" distL="0" distR="0" wp14:anchorId="3199EDC6" wp14:editId="31CCB68A">
-            <wp:extent cx="5756910" cy="2853055"/>
-            <wp:effectExtent l="0" t="0" r="0" b="4445"/>
-            <wp:docPr id="13" name="Obraz 13"/>
+          <wp:inline distT="0" distB="0" distL="0" distR="0" wp14:anchorId="44F60C6F" wp14:editId="27DB9649">
+            <wp:extent cx="5760720" cy="3108960"/>
+            <wp:effectExtent l="0" t="0" r="0" b="0"/>
+            <wp:docPr id="41" name="Obraz 41"/>
             <wp:cNvGraphicFramePr>
               <a:graphicFrameLocks xmlns:a="http://schemas.openxmlformats.org/drawingml/2006/main" noChangeAspect="1"/>
             </wp:cNvGraphicFramePr>
@@ -2897,7 +2775,7 @@
               <a:graphicData uri="http://schemas.openxmlformats.org/drawingml/2006/picture">
                 <pic:pic xmlns:pic="http://schemas.openxmlformats.org/drawingml/2006/picture">
                   <pic:nvPicPr>
-                    <pic:cNvPr id="0" name="Picture 12"/>
+                    <pic:cNvPr id="0" name="Picture 7"/>
                     <pic:cNvPicPr>
                       <a:picLocks noChangeAspect="1" noChangeArrowheads="1"/>
                     </pic:cNvPicPr>
@@ -2918,7 +2796,7 @@
                   <pic:spPr bwMode="auto">
                     <a:xfrm>
                       <a:off x="0" y="0"/>
-                      <a:ext cx="5756910" cy="2853055"/>
+                      <a:ext cx="5760720" cy="3108960"/>
                     </a:xfrm>
                     <a:prstGeom prst="rect">
                       <a:avLst/>
@@ -2973,10 +2851,10 @@
           <w:szCs w:val="24"/>
         </w:rPr>
         <w:drawing>
-          <wp:inline distT="0" distB="0" distL="0" distR="0" wp14:anchorId="1DD9AA49" wp14:editId="03178388">
-            <wp:extent cx="5756910" cy="2772410"/>
-            <wp:effectExtent l="0" t="0" r="0" b="8890"/>
-            <wp:docPr id="14" name="Obraz 14"/>
+          <wp:inline distT="0" distB="0" distL="0" distR="0" wp14:anchorId="34D366F0" wp14:editId="715C55F6">
+            <wp:extent cx="5760720" cy="3055620"/>
+            <wp:effectExtent l="0" t="0" r="0" b="0"/>
+            <wp:docPr id="42" name="Obraz 42"/>
             <wp:cNvGraphicFramePr>
               <a:graphicFrameLocks xmlns:a="http://schemas.openxmlformats.org/drawingml/2006/main" noChangeAspect="1"/>
             </wp:cNvGraphicFramePr>
@@ -2984,7 +2862,7 @@
               <a:graphicData uri="http://schemas.openxmlformats.org/drawingml/2006/picture">
                 <pic:pic xmlns:pic="http://schemas.openxmlformats.org/drawingml/2006/picture">
                   <pic:nvPicPr>
-                    <pic:cNvPr id="0" name="Picture 13"/>
+                    <pic:cNvPr id="0" name="Picture 8"/>
                     <pic:cNvPicPr>
                       <a:picLocks noChangeAspect="1" noChangeArrowheads="1"/>
                     </pic:cNvPicPr>
@@ -3005,7 +2883,7 @@
                   <pic:spPr bwMode="auto">
                     <a:xfrm>
                       <a:off x="0" y="0"/>
-                      <a:ext cx="5756910" cy="2772410"/>
+                      <a:ext cx="5760720" cy="3055620"/>
                     </a:xfrm>
                     <a:prstGeom prst="rect">
                       <a:avLst/>
@@ -3037,7 +2915,71 @@
           <w:sz w:val="24"/>
           <w:szCs w:val="24"/>
         </w:rPr>
-        <w:t>W tym zapytaniu wersja dla hurtowni wymaga o 1 mniej złączenie ale wykonuje się o 82% wolniej niż dla bazy.</w:t>
+        <w:t xml:space="preserve">Różnicą między zapytaniem z bazy, a zapytaniem z hurtowni jest to, że w bazie wymaga ono o </w:t>
+      </w:r>
+      <w:r>
+        <w:rPr>
+          <w:rFonts w:asciiTheme="majorHAnsi" w:hAnsiTheme="majorHAnsi" w:cstheme="majorHAnsi"/>
+          <w:sz w:val="24"/>
+          <w:szCs w:val="24"/>
+        </w:rPr>
+        <w:t>2</w:t>
+      </w:r>
+      <w:r>
+        <w:rPr>
+          <w:rFonts w:asciiTheme="majorHAnsi" w:hAnsiTheme="majorHAnsi" w:cstheme="majorHAnsi"/>
+          <w:sz w:val="24"/>
+          <w:szCs w:val="24"/>
+        </w:rPr>
+        <w:t xml:space="preserve"> połączeni</w:t>
+      </w:r>
+      <w:r>
+        <w:rPr>
+          <w:rFonts w:asciiTheme="majorHAnsi" w:hAnsiTheme="majorHAnsi" w:cstheme="majorHAnsi"/>
+          <w:sz w:val="24"/>
+          <w:szCs w:val="24"/>
+        </w:rPr>
+        <w:t>a</w:t>
+      </w:r>
+      <w:r>
+        <w:rPr>
+          <w:rFonts w:asciiTheme="majorHAnsi" w:hAnsiTheme="majorHAnsi" w:cstheme="majorHAnsi"/>
+          <w:sz w:val="24"/>
+          <w:szCs w:val="24"/>
+        </w:rPr>
+        <w:t xml:space="preserve"> JOIN</w:t>
+      </w:r>
+      <w:r>
+        <w:rPr>
+          <w:rFonts w:asciiTheme="majorHAnsi" w:hAnsiTheme="majorHAnsi" w:cstheme="majorHAnsi"/>
+          <w:sz w:val="24"/>
+          <w:szCs w:val="24"/>
+        </w:rPr>
+        <w:t xml:space="preserve"> więcej</w:t>
+      </w:r>
+      <w:r>
+        <w:rPr>
+          <w:rFonts w:asciiTheme="majorHAnsi" w:hAnsiTheme="majorHAnsi" w:cstheme="majorHAnsi"/>
+          <w:sz w:val="24"/>
+          <w:szCs w:val="24"/>
+        </w:rPr>
+        <w:t>. W hurtowni to zapytanie wykonuje się o 0,0</w:t>
+      </w:r>
+      <w:r>
+        <w:rPr>
+          <w:rFonts w:asciiTheme="majorHAnsi" w:hAnsiTheme="majorHAnsi" w:cstheme="majorHAnsi"/>
+          <w:sz w:val="24"/>
+          <w:szCs w:val="24"/>
+        </w:rPr>
+        <w:t>24</w:t>
+      </w:r>
+      <w:r>
+        <w:rPr>
+          <w:rFonts w:asciiTheme="majorHAnsi" w:hAnsiTheme="majorHAnsi" w:cstheme="majorHAnsi"/>
+          <w:sz w:val="24"/>
+          <w:szCs w:val="24"/>
+        </w:rPr>
+        <w:t>s szybciej.</w:t>
       </w:r>
     </w:p>
     <w:p>
@@ -3072,17 +3014,6 @@
     </w:p>
     <w:p>
       <w:pPr>
-        <w:jc w:val="center"/>
-        <w:rPr>
-          <w:rFonts w:asciiTheme="majorHAnsi" w:hAnsiTheme="majorHAnsi" w:cstheme="majorHAnsi"/>
-          <w:sz w:val="24"/>
-          <w:szCs w:val="24"/>
-        </w:rPr>
-      </w:pPr>
-    </w:p>
-    <w:p>
-      <w:pPr>
-        <w:jc w:val="center"/>
         <w:rPr>
           <w:rFonts w:asciiTheme="majorHAnsi" w:hAnsiTheme="majorHAnsi" w:cstheme="majorHAnsi"/>
           <w:sz w:val="24"/>
@@ -3151,10 +3082,10 @@
           <w:szCs w:val="24"/>
         </w:rPr>
         <w:drawing>
-          <wp:inline distT="0" distB="0" distL="0" distR="0" wp14:anchorId="71FB9AD8" wp14:editId="7AB137FE">
-            <wp:extent cx="5756910" cy="2713990"/>
+          <wp:inline distT="0" distB="0" distL="0" distR="0" wp14:anchorId="0E929405" wp14:editId="552B56B3">
+            <wp:extent cx="3855720" cy="3704056"/>
             <wp:effectExtent l="0" t="0" r="0" b="0"/>
-            <wp:docPr id="15" name="Obraz 15"/>
+            <wp:docPr id="43" name="Obraz 43"/>
             <wp:cNvGraphicFramePr>
               <a:graphicFrameLocks xmlns:a="http://schemas.openxmlformats.org/drawingml/2006/main" noChangeAspect="1"/>
             </wp:cNvGraphicFramePr>
@@ -3162,7 +3093,7 @@
               <a:graphicData uri="http://schemas.openxmlformats.org/drawingml/2006/picture">
                 <pic:pic xmlns:pic="http://schemas.openxmlformats.org/drawingml/2006/picture">
                   <pic:nvPicPr>
-                    <pic:cNvPr id="0" name="Picture 14"/>
+                    <pic:cNvPr id="0" name="Picture 9"/>
                     <pic:cNvPicPr>
                       <a:picLocks noChangeAspect="1" noChangeArrowheads="1"/>
                     </pic:cNvPicPr>
@@ -3183,7 +3114,7 @@
                   <pic:spPr bwMode="auto">
                     <a:xfrm>
                       <a:off x="0" y="0"/>
-                      <a:ext cx="5756910" cy="2713990"/>
+                      <a:ext cx="3924226" cy="3769868"/>
                     </a:xfrm>
                     <a:prstGeom prst="rect">
                       <a:avLst/>
@@ -3238,10 +3169,10 @@
           <w:szCs w:val="24"/>
         </w:rPr>
         <w:drawing>
-          <wp:inline distT="0" distB="0" distL="0" distR="0" wp14:anchorId="2B10991B" wp14:editId="21D485DE">
-            <wp:extent cx="5756910" cy="2670175"/>
+          <wp:inline distT="0" distB="0" distL="0" distR="0" wp14:anchorId="15E748C8" wp14:editId="7C4CED1E">
+            <wp:extent cx="3760920" cy="3543300"/>
             <wp:effectExtent l="0" t="0" r="0" b="0"/>
-            <wp:docPr id="16" name="Obraz 16"/>
+            <wp:docPr id="44" name="Obraz 44"/>
             <wp:cNvGraphicFramePr>
               <a:graphicFrameLocks xmlns:a="http://schemas.openxmlformats.org/drawingml/2006/main" noChangeAspect="1"/>
             </wp:cNvGraphicFramePr>
@@ -3249,7 +3180,7 @@
               <a:graphicData uri="http://schemas.openxmlformats.org/drawingml/2006/picture">
                 <pic:pic xmlns:pic="http://schemas.openxmlformats.org/drawingml/2006/picture">
                   <pic:nvPicPr>
-                    <pic:cNvPr id="0" name="Picture 15"/>
+                    <pic:cNvPr id="0" name="Picture 10"/>
                     <pic:cNvPicPr>
                       <a:picLocks noChangeAspect="1" noChangeArrowheads="1"/>
                     </pic:cNvPicPr>
@@ -3270,7 +3201,7 @@
                   <pic:spPr bwMode="auto">
                     <a:xfrm>
                       <a:off x="0" y="0"/>
-                      <a:ext cx="5756910" cy="2670175"/>
+                      <a:ext cx="3802689" cy="3582652"/>
                     </a:xfrm>
                     <a:prstGeom prst="rect">
                       <a:avLst/>
@@ -3302,68 +3233,8 @@
           <w:sz w:val="24"/>
           <w:szCs w:val="24"/>
         </w:rPr>
-        <w:t>Wersja dla hurtowni tego zapytania różni się od zwykłej tym ,że posiada o 1 mniej złączenie JOIN ,co za tym idzie dane adresowe są wyciągane prosto z placówki , natomiast nadal wykonuje się o 63% wolniej niż dla zwykłej bazy.</w:t>
-      </w:r>
-    </w:p>
-    <w:p>
-      <w:pPr>
-        <w:jc w:val="center"/>
-        <w:rPr>
-          <w:rFonts w:asciiTheme="majorHAnsi" w:hAnsiTheme="majorHAnsi" w:cstheme="majorHAnsi"/>
-          <w:sz w:val="24"/>
-          <w:szCs w:val="24"/>
-        </w:rPr>
-      </w:pPr>
-    </w:p>
-    <w:p>
-      <w:pPr>
-        <w:jc w:val="center"/>
-        <w:rPr>
-          <w:rFonts w:asciiTheme="majorHAnsi" w:hAnsiTheme="majorHAnsi" w:cstheme="majorHAnsi"/>
-          <w:sz w:val="24"/>
-          <w:szCs w:val="24"/>
-        </w:rPr>
-      </w:pPr>
-    </w:p>
-    <w:p>
-      <w:pPr>
-        <w:jc w:val="center"/>
-        <w:rPr>
-          <w:rFonts w:asciiTheme="majorHAnsi" w:hAnsiTheme="majorHAnsi" w:cstheme="majorHAnsi"/>
-          <w:sz w:val="24"/>
-          <w:szCs w:val="24"/>
-        </w:rPr>
-      </w:pPr>
-    </w:p>
-    <w:p>
-      <w:pPr>
-        <w:jc w:val="center"/>
-        <w:rPr>
-          <w:rFonts w:asciiTheme="majorHAnsi" w:hAnsiTheme="majorHAnsi" w:cstheme="majorHAnsi"/>
-          <w:sz w:val="24"/>
-          <w:szCs w:val="24"/>
-        </w:rPr>
-      </w:pPr>
-    </w:p>
-    <w:p>
-      <w:pPr>
-        <w:jc w:val="center"/>
-        <w:rPr>
-          <w:rFonts w:asciiTheme="majorHAnsi" w:hAnsiTheme="majorHAnsi" w:cstheme="majorHAnsi"/>
-          <w:sz w:val="24"/>
-          <w:szCs w:val="24"/>
-        </w:rPr>
-      </w:pPr>
-    </w:p>
-    <w:p>
-      <w:pPr>
-        <w:jc w:val="center"/>
-        <w:rPr>
-          <w:rFonts w:asciiTheme="majorHAnsi" w:hAnsiTheme="majorHAnsi" w:cstheme="majorHAnsi"/>
-          <w:sz w:val="24"/>
-          <w:szCs w:val="24"/>
-        </w:rPr>
-      </w:pPr>
+        <w:t>Wersja dla hurtowni jak i dla bazy jest taka sama, mimo to zapytanie do hurtowni danych wykonało się o 0,095s szybciej</w:t>
+      </w:r>
     </w:p>
     <w:p>
       <w:pPr>
@@ -3426,10 +3297,10 @@
           <w:szCs w:val="24"/>
         </w:rPr>
         <w:drawing>
-          <wp:inline distT="0" distB="0" distL="0" distR="0" wp14:anchorId="1A9B6246" wp14:editId="0D899821">
-            <wp:extent cx="5756910" cy="2633345"/>
+          <wp:inline distT="0" distB="0" distL="0" distR="0" wp14:anchorId="2339FD61" wp14:editId="02BA2E43">
+            <wp:extent cx="5753100" cy="3246120"/>
             <wp:effectExtent l="0" t="0" r="0" b="0"/>
-            <wp:docPr id="18" name="Obraz 18"/>
+            <wp:docPr id="45" name="Obraz 45"/>
             <wp:cNvGraphicFramePr>
               <a:graphicFrameLocks xmlns:a="http://schemas.openxmlformats.org/drawingml/2006/main" noChangeAspect="1"/>
             </wp:cNvGraphicFramePr>
@@ -3437,7 +3308,7 @@
               <a:graphicData uri="http://schemas.openxmlformats.org/drawingml/2006/picture">
                 <pic:pic xmlns:pic="http://schemas.openxmlformats.org/drawingml/2006/picture">
                   <pic:nvPicPr>
-                    <pic:cNvPr id="0" name="Picture 17"/>
+                    <pic:cNvPr id="0" name="Picture 11"/>
                     <pic:cNvPicPr>
                       <a:picLocks noChangeAspect="1" noChangeArrowheads="1"/>
                     </pic:cNvPicPr>
@@ -3458,7 +3329,7 @@
                   <pic:spPr bwMode="auto">
                     <a:xfrm>
                       <a:off x="0" y="0"/>
-                      <a:ext cx="5756910" cy="2633345"/>
+                      <a:ext cx="5753100" cy="3246120"/>
                     </a:xfrm>
                     <a:prstGeom prst="rect">
                       <a:avLst/>
@@ -3507,16 +3378,13 @@
       </w:pPr>
       <w:r>
         <w:rPr>
-          <w:rFonts w:asciiTheme="majorHAnsi" w:hAnsiTheme="majorHAnsi" w:cstheme="majorHAnsi"/>
           <w:noProof/>
-          <w:sz w:val="24"/>
-          <w:szCs w:val="24"/>
         </w:rPr>
         <w:drawing>
-          <wp:inline distT="0" distB="0" distL="0" distR="0" wp14:anchorId="47F229BC" wp14:editId="62844858">
-            <wp:extent cx="5749925" cy="2428875"/>
-            <wp:effectExtent l="0" t="0" r="3175" b="9525"/>
-            <wp:docPr id="19" name="Obraz 19"/>
+          <wp:inline distT="0" distB="0" distL="0" distR="0" wp14:anchorId="70EC1A76" wp14:editId="5D2250B3">
+            <wp:extent cx="5760720" cy="3328035"/>
+            <wp:effectExtent l="0" t="0" r="0" b="5715"/>
+            <wp:docPr id="46" name="Obraz 46"/>
             <wp:cNvGraphicFramePr>
               <a:graphicFrameLocks xmlns:a="http://schemas.openxmlformats.org/drawingml/2006/main" noChangeAspect="1"/>
             </wp:cNvGraphicFramePr>
@@ -3524,7 +3392,7 @@
               <a:graphicData uri="http://schemas.openxmlformats.org/drawingml/2006/picture">
                 <pic:pic xmlns:pic="http://schemas.openxmlformats.org/drawingml/2006/picture">
                   <pic:nvPicPr>
-                    <pic:cNvPr id="0" name="Picture 18"/>
+                    <pic:cNvPr id="0" name="Picture 12"/>
                     <pic:cNvPicPr>
                       <a:picLocks noChangeAspect="1" noChangeArrowheads="1"/>
                     </pic:cNvPicPr>
@@ -3545,7 +3413,7 @@
                   <pic:spPr bwMode="auto">
                     <a:xfrm>
                       <a:off x="0" y="0"/>
-                      <a:ext cx="5749925" cy="2428875"/>
+                      <a:ext cx="5760720" cy="3328035"/>
                     </a:xfrm>
                     <a:prstGeom prst="rect">
                       <a:avLst/>
@@ -3577,7 +3445,31 @@
           <w:sz w:val="24"/>
           <w:szCs w:val="24"/>
         </w:rPr>
-        <w:t>Porównując te dwa zapytania widzimy ,że wersja dla hurtowni jest prostsza i posiada o 2 złączenia tabel mniej i zlicza średnią opłat prosto z tabeli faktów , nie mniej jednak wykonuje się 19% wolniej niż wersja dla zwykłej bazy danych.</w:t>
+        <w:t>Porównując te dwa zapytania widzimy ,że wersja dla hurtowni jest prostsza i posiada o 2 złączenia tabel mniej i zlicza średnią opłat prosto z tabeli faktów</w:t>
+      </w:r>
+      <w:r>
+        <w:rPr>
+          <w:rFonts w:asciiTheme="majorHAnsi" w:hAnsiTheme="majorHAnsi" w:cstheme="majorHAnsi"/>
+          <w:sz w:val="24"/>
+          <w:szCs w:val="24"/>
+        </w:rPr>
+        <w:t xml:space="preserve">. Dodatkowo </w:t>
+      </w:r>
+      <w:r>
+        <w:rPr>
+          <w:rFonts w:asciiTheme="majorHAnsi" w:hAnsiTheme="majorHAnsi" w:cstheme="majorHAnsi"/>
+          <w:sz w:val="24"/>
+          <w:szCs w:val="24"/>
+        </w:rPr>
+        <w:t xml:space="preserve">wykonuje się </w:t>
+      </w:r>
+      <w:r>
+        <w:rPr>
+          <w:rFonts w:asciiTheme="majorHAnsi" w:hAnsiTheme="majorHAnsi" w:cstheme="majorHAnsi"/>
+          <w:sz w:val="24"/>
+          <w:szCs w:val="24"/>
+        </w:rPr>
+        <w:t>o 0,266s szybciej niż zapytanie do bazy danych</w:t>
       </w:r>
     </w:p>
     <w:p>
@@ -3592,57 +3484,6 @@
     </w:p>
     <w:p>
       <w:pPr>
-        <w:jc w:val="center"/>
-        <w:rPr>
-          <w:rFonts w:asciiTheme="majorHAnsi" w:hAnsiTheme="majorHAnsi" w:cstheme="majorHAnsi"/>
-          <w:sz w:val="24"/>
-          <w:szCs w:val="24"/>
-        </w:rPr>
-      </w:pPr>
-    </w:p>
-    <w:p>
-      <w:pPr>
-        <w:jc w:val="center"/>
-        <w:rPr>
-          <w:rFonts w:asciiTheme="majorHAnsi" w:hAnsiTheme="majorHAnsi" w:cstheme="majorHAnsi"/>
-          <w:sz w:val="24"/>
-          <w:szCs w:val="24"/>
-        </w:rPr>
-      </w:pPr>
-    </w:p>
-    <w:p>
-      <w:pPr>
-        <w:jc w:val="center"/>
-        <w:rPr>
-          <w:rFonts w:asciiTheme="majorHAnsi" w:hAnsiTheme="majorHAnsi" w:cstheme="majorHAnsi"/>
-          <w:sz w:val="24"/>
-          <w:szCs w:val="24"/>
-        </w:rPr>
-      </w:pPr>
-    </w:p>
-    <w:p>
-      <w:pPr>
-        <w:jc w:val="center"/>
-        <w:rPr>
-          <w:rFonts w:asciiTheme="majorHAnsi" w:hAnsiTheme="majorHAnsi" w:cstheme="majorHAnsi"/>
-          <w:sz w:val="24"/>
-          <w:szCs w:val="24"/>
-        </w:rPr>
-      </w:pPr>
-    </w:p>
-    <w:p>
-      <w:pPr>
-        <w:jc w:val="center"/>
-        <w:rPr>
-          <w:rFonts w:asciiTheme="majorHAnsi" w:hAnsiTheme="majorHAnsi" w:cstheme="majorHAnsi"/>
-          <w:sz w:val="24"/>
-          <w:szCs w:val="24"/>
-        </w:rPr>
-      </w:pPr>
-    </w:p>
-    <w:p>
-      <w:pPr>
-        <w:jc w:val="center"/>
         <w:rPr>
           <w:rFonts w:asciiTheme="majorHAnsi" w:hAnsiTheme="majorHAnsi" w:cstheme="majorHAnsi"/>
           <w:sz w:val="24"/>
@@ -3705,16 +3546,13 @@
       </w:pPr>
       <w:r>
         <w:rPr>
-          <w:rFonts w:asciiTheme="majorHAnsi" w:hAnsiTheme="majorHAnsi" w:cstheme="majorHAnsi"/>
           <w:noProof/>
-          <w:sz w:val="24"/>
-          <w:szCs w:val="24"/>
         </w:rPr>
         <w:drawing>
-          <wp:inline distT="0" distB="0" distL="0" distR="0" wp14:anchorId="5DC7CE02" wp14:editId="7AE2B6A4">
-            <wp:extent cx="5756910" cy="2362835"/>
-            <wp:effectExtent l="0" t="0" r="0" b="0"/>
-            <wp:docPr id="21" name="Obraz 21"/>
+          <wp:inline distT="0" distB="0" distL="0" distR="0" wp14:anchorId="4FB6B02E" wp14:editId="5D29C61B">
+            <wp:extent cx="4419600" cy="3536848"/>
+            <wp:effectExtent l="0" t="0" r="0" b="6985"/>
+            <wp:docPr id="47" name="Obraz 47"/>
             <wp:cNvGraphicFramePr>
               <a:graphicFrameLocks xmlns:a="http://schemas.openxmlformats.org/drawingml/2006/main" noChangeAspect="1"/>
             </wp:cNvGraphicFramePr>
@@ -3722,7 +3560,7 @@
               <a:graphicData uri="http://schemas.openxmlformats.org/drawingml/2006/picture">
                 <pic:pic xmlns:pic="http://schemas.openxmlformats.org/drawingml/2006/picture">
                   <pic:nvPicPr>
-                    <pic:cNvPr id="0" name="Picture 20"/>
+                    <pic:cNvPr id="0" name="Picture 14"/>
                     <pic:cNvPicPr>
                       <a:picLocks noChangeAspect="1" noChangeArrowheads="1"/>
                     </pic:cNvPicPr>
@@ -3743,7 +3581,7 @@
                   <pic:spPr bwMode="auto">
                     <a:xfrm>
                       <a:off x="0" y="0"/>
-                      <a:ext cx="5756910" cy="2362835"/>
+                      <a:ext cx="4443158" cy="3555701"/>
                     </a:xfrm>
                     <a:prstGeom prst="rect">
                       <a:avLst/>
@@ -3792,16 +3630,13 @@
       </w:pPr>
       <w:r>
         <w:rPr>
-          <w:rFonts w:asciiTheme="majorHAnsi" w:hAnsiTheme="majorHAnsi" w:cstheme="majorHAnsi"/>
           <w:noProof/>
-          <w:sz w:val="24"/>
-          <w:szCs w:val="24"/>
         </w:rPr>
         <w:drawing>
-          <wp:inline distT="0" distB="0" distL="0" distR="0" wp14:anchorId="297D4884" wp14:editId="3F6971C6">
-            <wp:extent cx="5756910" cy="2289810"/>
-            <wp:effectExtent l="0" t="0" r="0" b="0"/>
-            <wp:docPr id="20" name="Obraz 20"/>
+          <wp:inline distT="0" distB="0" distL="0" distR="0" wp14:anchorId="1A46DB70" wp14:editId="337640CD">
+            <wp:extent cx="4549140" cy="3887785"/>
+            <wp:effectExtent l="0" t="0" r="3810" b="0"/>
+            <wp:docPr id="48" name="Obraz 48"/>
             <wp:cNvGraphicFramePr>
               <a:graphicFrameLocks xmlns:a="http://schemas.openxmlformats.org/drawingml/2006/main" noChangeAspect="1"/>
             </wp:cNvGraphicFramePr>
@@ -3809,7 +3644,7 @@
               <a:graphicData uri="http://schemas.openxmlformats.org/drawingml/2006/picture">
                 <pic:pic xmlns:pic="http://schemas.openxmlformats.org/drawingml/2006/picture">
                   <pic:nvPicPr>
-                    <pic:cNvPr id="0" name="Picture 19"/>
+                    <pic:cNvPr id="0" name="Picture 16"/>
                     <pic:cNvPicPr>
                       <a:picLocks noChangeAspect="1" noChangeArrowheads="1"/>
                     </pic:cNvPicPr>
@@ -3830,7 +3665,7 @@
                   <pic:spPr bwMode="auto">
                     <a:xfrm>
                       <a:off x="0" y="0"/>
-                      <a:ext cx="5756910" cy="2289810"/>
+                      <a:ext cx="4589763" cy="3922502"/>
                     </a:xfrm>
                     <a:prstGeom prst="rect">
                       <a:avLst/>
@@ -3862,15 +3697,23 @@
           <w:sz w:val="24"/>
           <w:szCs w:val="24"/>
         </w:rPr>
-        <w:t>W tym zapytaniu wersja dla hurtowni wymaga jedno mniej złączenie natomiast wykonuje się aż 84% wolniej</w:t>
-      </w:r>
-      <w:r>
-        <w:rPr>
-          <w:rFonts w:asciiTheme="majorHAnsi" w:hAnsiTheme="majorHAnsi" w:cstheme="majorHAnsi"/>
-          <w:sz w:val="24"/>
-          <w:szCs w:val="24"/>
-        </w:rPr>
-        <w:t>.</w:t>
+        <w:t>Różnicą między zapytaniem z bazy, a zapytaniem z hurtowni jest to, że w bazie wymaga ono o jedno więcej połączenie JOIN. W hurtowni to zapytanie wykonuje się o 0,13</w:t>
+      </w:r>
+      <w:r>
+        <w:rPr>
+          <w:rFonts w:asciiTheme="majorHAnsi" w:hAnsiTheme="majorHAnsi" w:cstheme="majorHAnsi"/>
+          <w:sz w:val="24"/>
+          <w:szCs w:val="24"/>
+        </w:rPr>
+        <w:t>9</w:t>
+      </w:r>
+      <w:r>
+        <w:rPr>
+          <w:rFonts w:asciiTheme="majorHAnsi" w:hAnsiTheme="majorHAnsi" w:cstheme="majorHAnsi"/>
+          <w:sz w:val="24"/>
+          <w:szCs w:val="24"/>
+        </w:rPr>
+        <w:t>s szybciej.</w:t>
       </w:r>
     </w:p>
     <w:p>
@@ -3982,7 +3825,6 @@
           <w:sz w:val="24"/>
           <w:szCs w:val="24"/>
         </w:rPr>
-        <w:lastRenderedPageBreak/>
         <w:t>Partycje Obliczeniowe nr1.</w:t>
       </w:r>
     </w:p>
@@ -4110,6 +3952,7 @@
           <w:sz w:val="24"/>
           <w:szCs w:val="24"/>
         </w:rPr>
+        <w:lastRenderedPageBreak/>
         <w:drawing>
           <wp:inline distT="0" distB="0" distL="0" distR="0" wp14:anchorId="51D8E421" wp14:editId="1A4FE755">
             <wp:extent cx="5756910" cy="3555365"/>
@@ -4213,7 +4056,6 @@
           <w:sz w:val="24"/>
           <w:szCs w:val="24"/>
         </w:rPr>
-        <w:lastRenderedPageBreak/>
         <w:t>Partycje Obliczeniowe nr2.</w:t>
       </w:r>
     </w:p>
@@ -4341,6 +4183,7 @@
           <w:sz w:val="24"/>
           <w:szCs w:val="24"/>
         </w:rPr>
+        <w:lastRenderedPageBreak/>
         <w:drawing>
           <wp:inline distT="0" distB="0" distL="0" distR="0" wp14:anchorId="40FC1092" wp14:editId="750AEFA8">
             <wp:extent cx="5756910" cy="2765425"/>
@@ -4482,7 +4325,6 @@
           <w:sz w:val="24"/>
           <w:szCs w:val="24"/>
         </w:rPr>
-        <w:lastRenderedPageBreak/>
         <w:t>Partycje Obliczeniowe nr3.</w:t>
       </w:r>
     </w:p>
@@ -4610,6 +4452,7 @@
           <w:sz w:val="24"/>
           <w:szCs w:val="24"/>
         </w:rPr>
+        <w:lastRenderedPageBreak/>
         <w:drawing>
           <wp:inline distT="0" distB="0" distL="0" distR="0" wp14:anchorId="2B18A894" wp14:editId="6CE820EC">
             <wp:extent cx="5749925" cy="2816225"/>
@@ -4767,7 +4610,6 @@
           <w:sz w:val="24"/>
           <w:szCs w:val="24"/>
         </w:rPr>
-        <w:lastRenderedPageBreak/>
         <w:t>Okna Czasowe nr1.</w:t>
       </w:r>
     </w:p>
@@ -4877,6 +4719,7 @@
           <w:sz w:val="24"/>
           <w:szCs w:val="24"/>
         </w:rPr>
+        <w:lastRenderedPageBreak/>
         <w:t>Hurtownia</w:t>
       </w:r>
     </w:p>
@@ -5050,7 +4893,6 @@
           <w:sz w:val="24"/>
           <w:szCs w:val="24"/>
         </w:rPr>
-        <w:lastRenderedPageBreak/>
         <w:t>Okna Czasowe nr2.</w:t>
       </w:r>
     </w:p>
@@ -5178,6 +5020,7 @@
           <w:sz w:val="24"/>
           <w:szCs w:val="24"/>
         </w:rPr>
+        <w:lastRenderedPageBreak/>
         <w:drawing>
           <wp:inline distT="0" distB="0" distL="0" distR="0" wp14:anchorId="0E2E0641" wp14:editId="23C50432">
             <wp:extent cx="5756910" cy="2435860"/>
@@ -5337,47 +5180,47 @@
           <w:sz w:val="24"/>
           <w:szCs w:val="24"/>
         </w:rPr>
+        <w:t>Okna Czasowe nr3.</w:t>
+      </w:r>
+    </w:p>
+    <w:p>
+      <w:pPr>
+        <w:pStyle w:val="Akapitzlist"/>
+        <w:numPr>
+          <w:ilvl w:val="2"/>
+          <w:numId w:val="1"/>
+        </w:numPr>
+        <w:rPr>
+          <w:rFonts w:asciiTheme="majorHAnsi" w:hAnsiTheme="majorHAnsi" w:cstheme="majorHAnsi"/>
+          <w:sz w:val="24"/>
+          <w:szCs w:val="24"/>
+        </w:rPr>
+      </w:pPr>
+      <w:r>
+        <w:rPr>
+          <w:rFonts w:asciiTheme="majorHAnsi" w:hAnsiTheme="majorHAnsi" w:cstheme="majorHAnsi"/>
+          <w:sz w:val="24"/>
+          <w:szCs w:val="24"/>
+        </w:rPr>
+        <w:t>Baza</w:t>
+      </w:r>
+    </w:p>
+    <w:p>
+      <w:pPr>
+        <w:rPr>
+          <w:rFonts w:asciiTheme="majorHAnsi" w:hAnsiTheme="majorHAnsi" w:cstheme="majorHAnsi"/>
+          <w:sz w:val="24"/>
+          <w:szCs w:val="24"/>
+        </w:rPr>
+      </w:pPr>
+      <w:r>
+        <w:rPr>
+          <w:rFonts w:asciiTheme="majorHAnsi" w:hAnsiTheme="majorHAnsi" w:cstheme="majorHAnsi"/>
+          <w:noProof/>
+          <w:sz w:val="24"/>
+          <w:szCs w:val="24"/>
+        </w:rPr>
         <w:lastRenderedPageBreak/>
-        <w:t>Okna Czasowe nr3.</w:t>
-      </w:r>
-    </w:p>
-    <w:p>
-      <w:pPr>
-        <w:pStyle w:val="Akapitzlist"/>
-        <w:numPr>
-          <w:ilvl w:val="2"/>
-          <w:numId w:val="1"/>
-        </w:numPr>
-        <w:rPr>
-          <w:rFonts w:asciiTheme="majorHAnsi" w:hAnsiTheme="majorHAnsi" w:cstheme="majorHAnsi"/>
-          <w:sz w:val="24"/>
-          <w:szCs w:val="24"/>
-        </w:rPr>
-      </w:pPr>
-      <w:r>
-        <w:rPr>
-          <w:rFonts w:asciiTheme="majorHAnsi" w:hAnsiTheme="majorHAnsi" w:cstheme="majorHAnsi"/>
-          <w:sz w:val="24"/>
-          <w:szCs w:val="24"/>
-        </w:rPr>
-        <w:t>Baza</w:t>
-      </w:r>
-    </w:p>
-    <w:p>
-      <w:pPr>
-        <w:rPr>
-          <w:rFonts w:asciiTheme="majorHAnsi" w:hAnsiTheme="majorHAnsi" w:cstheme="majorHAnsi"/>
-          <w:sz w:val="24"/>
-          <w:szCs w:val="24"/>
-        </w:rPr>
-      </w:pPr>
-      <w:r>
-        <w:rPr>
-          <w:rFonts w:asciiTheme="majorHAnsi" w:hAnsiTheme="majorHAnsi" w:cstheme="majorHAnsi"/>
-          <w:noProof/>
-          <w:sz w:val="24"/>
-          <w:szCs w:val="24"/>
-        </w:rPr>
         <w:drawing>
           <wp:inline distT="0" distB="0" distL="0" distR="0" wp14:anchorId="7D89C56A" wp14:editId="170FC346">
             <wp:extent cx="5756910" cy="3218815"/>
@@ -5583,6 +5426,16 @@
     </w:p>
     <w:p>
       <w:pPr>
+        <w:jc w:val="center"/>
+        <w:rPr>
+          <w:rFonts w:asciiTheme="majorHAnsi" w:hAnsiTheme="majorHAnsi" w:cstheme="majorHAnsi"/>
+          <w:sz w:val="24"/>
+          <w:szCs w:val="24"/>
+        </w:rPr>
+      </w:pPr>
+    </w:p>
+    <w:p>
+      <w:pPr>
         <w:pStyle w:val="Akapitzlist"/>
         <w:numPr>
           <w:ilvl w:val="1"/>
@@ -5636,16 +5489,13 @@
       </w:pPr>
       <w:r>
         <w:rPr>
-          <w:rFonts w:asciiTheme="majorHAnsi" w:hAnsiTheme="majorHAnsi" w:cstheme="majorHAnsi"/>
           <w:noProof/>
-          <w:sz w:val="24"/>
-          <w:szCs w:val="24"/>
         </w:rPr>
         <w:drawing>
-          <wp:inline distT="0" distB="0" distL="0" distR="0" wp14:anchorId="417491B9" wp14:editId="2DEC39ED">
-            <wp:extent cx="4457700" cy="3436266"/>
-            <wp:effectExtent l="0" t="0" r="0" b="0"/>
-            <wp:docPr id="1" name="Obraz 1"/>
+          <wp:inline distT="0" distB="0" distL="0" distR="0" wp14:anchorId="02179317" wp14:editId="3A53EFDE">
+            <wp:extent cx="3642360" cy="3630834"/>
+            <wp:effectExtent l="0" t="0" r="0" b="8255"/>
+            <wp:docPr id="49" name="Obraz 49"/>
             <wp:cNvGraphicFramePr>
               <a:graphicFrameLocks xmlns:a="http://schemas.openxmlformats.org/drawingml/2006/main" noChangeAspect="1"/>
             </wp:cNvGraphicFramePr>
@@ -5653,7 +5503,7 @@
               <a:graphicData uri="http://schemas.openxmlformats.org/drawingml/2006/picture">
                 <pic:pic xmlns:pic="http://schemas.openxmlformats.org/drawingml/2006/picture">
                   <pic:nvPicPr>
-                    <pic:cNvPr id="0" name="Picture 1"/>
+                    <pic:cNvPr id="0" name="Picture 18"/>
                     <pic:cNvPicPr>
                       <a:picLocks noChangeAspect="1" noChangeArrowheads="1"/>
                     </pic:cNvPicPr>
@@ -5674,7 +5524,7 @@
                   <pic:spPr bwMode="auto">
                     <a:xfrm>
                       <a:off x="0" y="0"/>
-                      <a:ext cx="4467551" cy="3443860"/>
+                      <a:ext cx="3666351" cy="3654750"/>
                     </a:xfrm>
                     <a:prstGeom prst="rect">
                       <a:avLst/>
@@ -5723,16 +5573,13 @@
       </w:pPr>
       <w:r>
         <w:rPr>
-          <w:rFonts w:asciiTheme="majorHAnsi" w:hAnsiTheme="majorHAnsi" w:cstheme="majorHAnsi"/>
           <w:noProof/>
-          <w:sz w:val="24"/>
-          <w:szCs w:val="24"/>
         </w:rPr>
         <w:drawing>
-          <wp:inline distT="0" distB="0" distL="0" distR="0" wp14:anchorId="693F5FA0" wp14:editId="580D876C">
-            <wp:extent cx="4267200" cy="3335867"/>
-            <wp:effectExtent l="0" t="0" r="0" b="0"/>
-            <wp:docPr id="3" name="Obraz 3"/>
+          <wp:inline distT="0" distB="0" distL="0" distR="0" wp14:anchorId="58DFBEA7" wp14:editId="612F56E7">
+            <wp:extent cx="3665220" cy="3518386"/>
+            <wp:effectExtent l="0" t="0" r="0" b="6350"/>
+            <wp:docPr id="50" name="Obraz 50"/>
             <wp:cNvGraphicFramePr>
               <a:graphicFrameLocks xmlns:a="http://schemas.openxmlformats.org/drawingml/2006/main" noChangeAspect="1"/>
             </wp:cNvGraphicFramePr>
@@ -5740,7 +5587,7 @@
               <a:graphicData uri="http://schemas.openxmlformats.org/drawingml/2006/picture">
                 <pic:pic xmlns:pic="http://schemas.openxmlformats.org/drawingml/2006/picture">
                   <pic:nvPicPr>
-                    <pic:cNvPr id="0" name="Picture 3"/>
+                    <pic:cNvPr id="0" name="Picture 20"/>
                     <pic:cNvPicPr>
                       <a:picLocks noChangeAspect="1" noChangeArrowheads="1"/>
                     </pic:cNvPicPr>
@@ -5761,7 +5608,7 @@
                   <pic:spPr bwMode="auto">
                     <a:xfrm>
                       <a:off x="0" y="0"/>
-                      <a:ext cx="4284850" cy="3349665"/>
+                      <a:ext cx="3685608" cy="3537958"/>
                     </a:xfrm>
                     <a:prstGeom prst="rect">
                       <a:avLst/>
@@ -5780,29 +5627,45 @@
     </w:p>
     <w:p>
       <w:pPr>
-        <w:rPr>
-          <w:rFonts w:asciiTheme="majorHAnsi" w:hAnsiTheme="majorHAnsi" w:cstheme="majorHAnsi"/>
-          <w:sz w:val="24"/>
-          <w:szCs w:val="24"/>
-        </w:rPr>
-      </w:pPr>
-      <w:r>
-        <w:rPr>
-          <w:rFonts w:asciiTheme="majorHAnsi" w:hAnsiTheme="majorHAnsi" w:cstheme="majorHAnsi"/>
-          <w:sz w:val="24"/>
-          <w:szCs w:val="24"/>
-        </w:rPr>
-        <w:t>Powyższe zapytania różnią się tym, że zapytanie z bazy posiada o 1 złączenie więcej niż zapytanie z hurtowni. W hurtowni dane z tabeli Adresy zostały zawarte w tabeli zewnętrznej wymiaru Gabinety. Zapytanie z hurtowni wykonuje się o 3% szybciej niż zapytanie z bazy.</w:t>
-      </w:r>
-    </w:p>
-    <w:p>
-      <w:pPr>
-        <w:rPr>
-          <w:rFonts w:asciiTheme="majorHAnsi" w:hAnsiTheme="majorHAnsi" w:cstheme="majorHAnsi"/>
-          <w:sz w:val="24"/>
-          <w:szCs w:val="24"/>
-        </w:rPr>
-      </w:pPr>
+        <w:jc w:val="center"/>
+        <w:rPr>
+          <w:rFonts w:asciiTheme="majorHAnsi" w:hAnsiTheme="majorHAnsi" w:cstheme="majorHAnsi"/>
+          <w:sz w:val="24"/>
+          <w:szCs w:val="24"/>
+        </w:rPr>
+      </w:pPr>
+      <w:r>
+        <w:rPr>
+          <w:rFonts w:asciiTheme="majorHAnsi" w:hAnsiTheme="majorHAnsi" w:cstheme="majorHAnsi"/>
+          <w:sz w:val="24"/>
+          <w:szCs w:val="24"/>
+        </w:rPr>
+        <w:t>Struktura zapytania</w:t>
+      </w:r>
+      <w:r>
+        <w:rPr>
+          <w:rFonts w:asciiTheme="majorHAnsi" w:hAnsiTheme="majorHAnsi" w:cstheme="majorHAnsi"/>
+          <w:sz w:val="24"/>
+          <w:szCs w:val="24"/>
+        </w:rPr>
+        <w:t xml:space="preserve"> dla hurtowni jak i dla bazy jest taka sama, mimo to zapytanie do hurtowni danych wykonało się o 0,0</w:t>
+      </w:r>
+      <w:r>
+        <w:rPr>
+          <w:rFonts w:asciiTheme="majorHAnsi" w:hAnsiTheme="majorHAnsi" w:cstheme="majorHAnsi"/>
+          <w:sz w:val="24"/>
+          <w:szCs w:val="24"/>
+        </w:rPr>
+        <w:t>69</w:t>
+      </w:r>
+      <w:r>
+        <w:rPr>
+          <w:rFonts w:asciiTheme="majorHAnsi" w:hAnsiTheme="majorHAnsi" w:cstheme="majorHAnsi"/>
+          <w:sz w:val="24"/>
+          <w:szCs w:val="24"/>
+        </w:rPr>
+        <w:t>s szybciej</w:t>
+      </w:r>
     </w:p>
     <w:p>
       <w:pPr>
@@ -5859,16 +5722,13 @@
       </w:pPr>
       <w:r>
         <w:rPr>
-          <w:rFonts w:asciiTheme="majorHAnsi" w:hAnsiTheme="majorHAnsi" w:cstheme="majorHAnsi"/>
           <w:noProof/>
-          <w:sz w:val="24"/>
-          <w:szCs w:val="24"/>
         </w:rPr>
         <w:drawing>
-          <wp:inline distT="0" distB="0" distL="0" distR="0" wp14:anchorId="248F5577" wp14:editId="01AE1C64">
-            <wp:extent cx="4152900" cy="3272815"/>
-            <wp:effectExtent l="0" t="0" r="0" b="3810"/>
-            <wp:docPr id="9" name="Obraz 9"/>
+          <wp:inline distT="0" distB="0" distL="0" distR="0" wp14:anchorId="1A013F69" wp14:editId="13004C99">
+            <wp:extent cx="4328037" cy="3573780"/>
+            <wp:effectExtent l="0" t="0" r="0" b="7620"/>
+            <wp:docPr id="51" name="Obraz 51"/>
             <wp:cNvGraphicFramePr>
               <a:graphicFrameLocks xmlns:a="http://schemas.openxmlformats.org/drawingml/2006/main" noChangeAspect="1"/>
             </wp:cNvGraphicFramePr>
@@ -5876,7 +5736,7 @@
               <a:graphicData uri="http://schemas.openxmlformats.org/drawingml/2006/picture">
                 <pic:pic xmlns:pic="http://schemas.openxmlformats.org/drawingml/2006/picture">
                   <pic:nvPicPr>
-                    <pic:cNvPr id="0" name="Picture 5"/>
+                    <pic:cNvPr id="0" name="Picture 22"/>
                     <pic:cNvPicPr>
                       <a:picLocks noChangeAspect="1" noChangeArrowheads="1"/>
                     </pic:cNvPicPr>
@@ -5897,7 +5757,7 @@
                   <pic:spPr bwMode="auto">
                     <a:xfrm>
                       <a:off x="0" y="0"/>
-                      <a:ext cx="4157370" cy="3276338"/>
+                      <a:ext cx="4380941" cy="3617465"/>
                     </a:xfrm>
                     <a:prstGeom prst="rect">
                       <a:avLst/>
@@ -5946,16 +5806,13 @@
       </w:pPr>
       <w:r>
         <w:rPr>
-          <w:rFonts w:asciiTheme="majorHAnsi" w:hAnsiTheme="majorHAnsi" w:cstheme="majorHAnsi"/>
           <w:noProof/>
-          <w:sz w:val="24"/>
-          <w:szCs w:val="24"/>
         </w:rPr>
         <w:drawing>
-          <wp:inline distT="0" distB="0" distL="0" distR="0" wp14:anchorId="117FD024" wp14:editId="78B42D3C">
-            <wp:extent cx="4221480" cy="3367134"/>
-            <wp:effectExtent l="0" t="0" r="7620" b="5080"/>
-            <wp:docPr id="17" name="Obraz 17"/>
+          <wp:inline distT="0" distB="0" distL="0" distR="0" wp14:anchorId="6319B979" wp14:editId="46E0C72C">
+            <wp:extent cx="4298481" cy="3649980"/>
+            <wp:effectExtent l="0" t="0" r="6985" b="7620"/>
+            <wp:docPr id="52" name="Obraz 52"/>
             <wp:cNvGraphicFramePr>
               <a:graphicFrameLocks xmlns:a="http://schemas.openxmlformats.org/drawingml/2006/main" noChangeAspect="1"/>
             </wp:cNvGraphicFramePr>
@@ -5963,7 +5820,7 @@
               <a:graphicData uri="http://schemas.openxmlformats.org/drawingml/2006/picture">
                 <pic:pic xmlns:pic="http://schemas.openxmlformats.org/drawingml/2006/picture">
                   <pic:nvPicPr>
-                    <pic:cNvPr id="0" name="Picture 6"/>
+                    <pic:cNvPr id="0" name="Picture 24"/>
                     <pic:cNvPicPr>
                       <a:picLocks noChangeAspect="1" noChangeArrowheads="1"/>
                     </pic:cNvPicPr>
@@ -5984,7 +5841,7 @@
                   <pic:spPr bwMode="auto">
                     <a:xfrm>
                       <a:off x="0" y="0"/>
-                      <a:ext cx="4238415" cy="3380641"/>
+                      <a:ext cx="4334865" cy="3680875"/>
                     </a:xfrm>
                     <a:prstGeom prst="rect">
                       <a:avLst/>
@@ -6003,94 +5860,21 @@
     </w:p>
     <w:p>
       <w:pPr>
-        <w:rPr>
-          <w:rFonts w:asciiTheme="majorHAnsi" w:hAnsiTheme="majorHAnsi" w:cstheme="majorHAnsi"/>
-          <w:sz w:val="24"/>
-          <w:szCs w:val="24"/>
-        </w:rPr>
-      </w:pPr>
-      <w:r>
-        <w:rPr>
-          <w:rFonts w:asciiTheme="majorHAnsi" w:hAnsiTheme="majorHAnsi" w:cstheme="majorHAnsi"/>
-          <w:sz w:val="24"/>
-          <w:szCs w:val="24"/>
-        </w:rPr>
-        <w:t xml:space="preserve">Powyższe zapytania różnią się tym, że zapytanie z bazy posiada o </w:t>
-      </w:r>
-      <w:r>
-        <w:rPr>
-          <w:rFonts w:asciiTheme="majorHAnsi" w:hAnsiTheme="majorHAnsi" w:cstheme="majorHAnsi"/>
-          <w:sz w:val="24"/>
-          <w:szCs w:val="24"/>
-        </w:rPr>
-        <w:t>1</w:t>
-      </w:r>
-      <w:r>
-        <w:rPr>
-          <w:rFonts w:asciiTheme="majorHAnsi" w:hAnsiTheme="majorHAnsi" w:cstheme="majorHAnsi"/>
-          <w:sz w:val="24"/>
-          <w:szCs w:val="24"/>
-        </w:rPr>
-        <w:t xml:space="preserve"> złączenie </w:t>
-      </w:r>
-      <w:r>
-        <w:rPr>
-          <w:rFonts w:asciiTheme="majorHAnsi" w:hAnsiTheme="majorHAnsi" w:cstheme="majorHAnsi"/>
-          <w:sz w:val="24"/>
-          <w:szCs w:val="24"/>
-        </w:rPr>
-        <w:t>mniej</w:t>
-      </w:r>
-      <w:r>
-        <w:rPr>
-          <w:rFonts w:asciiTheme="majorHAnsi" w:hAnsiTheme="majorHAnsi" w:cstheme="majorHAnsi"/>
-          <w:sz w:val="24"/>
-          <w:szCs w:val="24"/>
-        </w:rPr>
-        <w:t xml:space="preserve"> niż zapytanie z hurtowni. </w:t>
-      </w:r>
-      <w:r>
-        <w:rPr>
-          <w:rFonts w:asciiTheme="majorHAnsi" w:hAnsiTheme="majorHAnsi" w:cstheme="majorHAnsi"/>
-          <w:sz w:val="24"/>
-          <w:szCs w:val="24"/>
-        </w:rPr>
-        <w:t>Do</w:t>
-      </w:r>
-      <w:r>
-        <w:rPr>
-          <w:rFonts w:asciiTheme="majorHAnsi" w:hAnsiTheme="majorHAnsi" w:cstheme="majorHAnsi"/>
-          <w:sz w:val="24"/>
-          <w:szCs w:val="24"/>
-        </w:rPr>
-        <w:t xml:space="preserve"> hurt</w:t>
-      </w:r>
-      <w:r>
-        <w:rPr>
-          <w:rFonts w:asciiTheme="majorHAnsi" w:hAnsiTheme="majorHAnsi" w:cstheme="majorHAnsi"/>
-          <w:sz w:val="24"/>
-          <w:szCs w:val="24"/>
-        </w:rPr>
-        <w:t>owni został dołączony wymiar Leki, który określa nazwę danego leku. Niemniej jednak zapytanie z hurtowni wykonuje się o 84,3% szybciej.</w:t>
-      </w:r>
-    </w:p>
-    <w:p>
-      <w:pPr>
-        <w:rPr>
-          <w:rFonts w:asciiTheme="majorHAnsi" w:hAnsiTheme="majorHAnsi" w:cstheme="majorHAnsi"/>
-          <w:sz w:val="24"/>
-          <w:szCs w:val="24"/>
-        </w:rPr>
-      </w:pPr>
-    </w:p>
-    <w:p>
-      <w:pPr>
-        <w:rPr>
-          <w:rFonts w:asciiTheme="majorHAnsi" w:hAnsiTheme="majorHAnsi" w:cstheme="majorHAnsi"/>
-          <w:sz w:val="24"/>
-          <w:szCs w:val="24"/>
-        </w:rPr>
-      </w:pPr>
+        <w:jc w:val="center"/>
+        <w:rPr>
+          <w:rFonts w:asciiTheme="majorHAnsi" w:hAnsiTheme="majorHAnsi" w:cstheme="majorHAnsi"/>
+          <w:sz w:val="24"/>
+          <w:szCs w:val="24"/>
+        </w:rPr>
+      </w:pPr>
+      <w:r>
+        <w:rPr>
+          <w:rFonts w:asciiTheme="majorHAnsi" w:hAnsiTheme="majorHAnsi" w:cstheme="majorHAnsi"/>
+          <w:sz w:val="24"/>
+          <w:szCs w:val="24"/>
+        </w:rPr>
+        <w:t>Różnicą między zapytaniem z bazy, a zapytaniem z hurtowni jest to ,że w bazie wymaga ono o jedno więcej połączenie JOIN. W hurtowni to zapytanie wykonuje się o 0,033s szybciej.</w:t>
+      </w:r>
     </w:p>
     <w:p>
       <w:pPr>
@@ -6147,16 +5931,13 @@
       </w:pPr>
       <w:r>
         <w:rPr>
-          <w:rFonts w:asciiTheme="majorHAnsi" w:hAnsiTheme="majorHAnsi" w:cstheme="majorHAnsi"/>
           <w:noProof/>
-          <w:sz w:val="24"/>
-          <w:szCs w:val="24"/>
         </w:rPr>
         <w:drawing>
-          <wp:inline distT="0" distB="0" distL="0" distR="0" wp14:anchorId="76EAAF47" wp14:editId="0C7974E3">
-            <wp:extent cx="4991100" cy="3721840"/>
-            <wp:effectExtent l="0" t="0" r="0" b="0"/>
-            <wp:docPr id="35" name="Obraz 35"/>
+          <wp:inline distT="0" distB="0" distL="0" distR="0" wp14:anchorId="19895EE1" wp14:editId="0690DDEE">
+            <wp:extent cx="4442460" cy="3252515"/>
+            <wp:effectExtent l="0" t="0" r="0" b="5080"/>
+            <wp:docPr id="53" name="Obraz 53"/>
             <wp:cNvGraphicFramePr>
               <a:graphicFrameLocks xmlns:a="http://schemas.openxmlformats.org/drawingml/2006/main" noChangeAspect="1"/>
             </wp:cNvGraphicFramePr>
@@ -6164,7 +5945,7 @@
               <a:graphicData uri="http://schemas.openxmlformats.org/drawingml/2006/picture">
                 <pic:pic xmlns:pic="http://schemas.openxmlformats.org/drawingml/2006/picture">
                   <pic:nvPicPr>
-                    <pic:cNvPr id="0" name="Picture 9"/>
+                    <pic:cNvPr id="0" name="Picture 26"/>
                     <pic:cNvPicPr>
                       <a:picLocks noChangeAspect="1" noChangeArrowheads="1"/>
                     </pic:cNvPicPr>
@@ -6185,7 +5966,7 @@
                   <pic:spPr bwMode="auto">
                     <a:xfrm>
                       <a:off x="0" y="0"/>
-                      <a:ext cx="5032602" cy="3752788"/>
+                      <a:ext cx="4462481" cy="3267173"/>
                     </a:xfrm>
                     <a:prstGeom prst="rect">
                       <a:avLst/>
@@ -6234,16 +6015,13 @@
       </w:pPr>
       <w:r>
         <w:rPr>
-          <w:rFonts w:asciiTheme="majorHAnsi" w:hAnsiTheme="majorHAnsi" w:cstheme="majorHAnsi"/>
           <w:noProof/>
-          <w:sz w:val="24"/>
-          <w:szCs w:val="24"/>
         </w:rPr>
         <w:drawing>
-          <wp:inline distT="0" distB="0" distL="0" distR="0" wp14:anchorId="1C1AD63E" wp14:editId="2E957331">
-            <wp:extent cx="5135880" cy="3510086"/>
-            <wp:effectExtent l="0" t="0" r="7620" b="0"/>
-            <wp:docPr id="39" name="Obraz 39"/>
+          <wp:inline distT="0" distB="0" distL="0" distR="0" wp14:anchorId="136B6143" wp14:editId="777B36BB">
+            <wp:extent cx="4402726" cy="3634740"/>
+            <wp:effectExtent l="0" t="0" r="0" b="3810"/>
+            <wp:docPr id="54" name="Obraz 54"/>
             <wp:cNvGraphicFramePr>
               <a:graphicFrameLocks xmlns:a="http://schemas.openxmlformats.org/drawingml/2006/main" noChangeAspect="1"/>
             </wp:cNvGraphicFramePr>
@@ -6251,7 +6029,7 @@
               <a:graphicData uri="http://schemas.openxmlformats.org/drawingml/2006/picture">
                 <pic:pic xmlns:pic="http://schemas.openxmlformats.org/drawingml/2006/picture">
                   <pic:nvPicPr>
-                    <pic:cNvPr id="0" name="Picture 11"/>
+                    <pic:cNvPr id="0" name="Picture 28"/>
                     <pic:cNvPicPr>
                       <a:picLocks noChangeAspect="1" noChangeArrowheads="1"/>
                     </pic:cNvPicPr>
@@ -6272,7 +6050,7 @@
                   <pic:spPr bwMode="auto">
                     <a:xfrm>
                       <a:off x="0" y="0"/>
-                      <a:ext cx="5180274" cy="3540427"/>
+                      <a:ext cx="4423565" cy="3651944"/>
                     </a:xfrm>
                     <a:prstGeom prst="rect">
                       <a:avLst/>
@@ -6291,84 +6069,46 @@
     </w:p>
     <w:p>
       <w:pPr>
-        <w:rPr>
-          <w:rFonts w:asciiTheme="majorHAnsi" w:hAnsiTheme="majorHAnsi" w:cstheme="majorHAnsi"/>
-          <w:sz w:val="24"/>
-          <w:szCs w:val="24"/>
-        </w:rPr>
-      </w:pPr>
-      <w:r>
-        <w:rPr>
-          <w:rFonts w:asciiTheme="majorHAnsi" w:hAnsiTheme="majorHAnsi" w:cstheme="majorHAnsi"/>
-          <w:sz w:val="24"/>
-          <w:szCs w:val="24"/>
-        </w:rPr>
-        <w:t xml:space="preserve">Powyższe zapytania różnią się tym, że zapytanie z bazy posiada o 1 złączenie </w:t>
-      </w:r>
-      <w:r>
-        <w:rPr>
-          <w:rFonts w:asciiTheme="majorHAnsi" w:hAnsiTheme="majorHAnsi" w:cstheme="majorHAnsi"/>
-          <w:sz w:val="24"/>
-          <w:szCs w:val="24"/>
-        </w:rPr>
-        <w:t>więcej</w:t>
-      </w:r>
-      <w:r>
-        <w:rPr>
-          <w:rFonts w:asciiTheme="majorHAnsi" w:hAnsiTheme="majorHAnsi" w:cstheme="majorHAnsi"/>
-          <w:sz w:val="24"/>
-          <w:szCs w:val="24"/>
-        </w:rPr>
-        <w:t xml:space="preserve"> niż zapytanie z hurtowni. W hurtowni dane z tabeli Adresy zostały zawarte w tabeli zewnętrznej wymiaru Gabinety.</w:t>
-      </w:r>
-      <w:r>
-        <w:rPr>
-          <w:rFonts w:asciiTheme="majorHAnsi" w:hAnsiTheme="majorHAnsi" w:cstheme="majorHAnsi"/>
-          <w:sz w:val="24"/>
-          <w:szCs w:val="24"/>
-        </w:rPr>
-        <w:t xml:space="preserve"> </w:t>
-      </w:r>
-      <w:r>
-        <w:rPr>
-          <w:rFonts w:asciiTheme="majorHAnsi" w:hAnsiTheme="majorHAnsi" w:cstheme="majorHAnsi"/>
-          <w:sz w:val="24"/>
-          <w:szCs w:val="24"/>
-        </w:rPr>
-        <w:t xml:space="preserve">Zapytanie z hurtowni wykonuje się o </w:t>
-      </w:r>
-      <w:r>
-        <w:rPr>
-          <w:rFonts w:asciiTheme="majorHAnsi" w:hAnsiTheme="majorHAnsi" w:cstheme="majorHAnsi"/>
-          <w:sz w:val="24"/>
-          <w:szCs w:val="24"/>
-        </w:rPr>
-        <w:t>81,6</w:t>
-      </w:r>
-      <w:r>
-        <w:rPr>
-          <w:rFonts w:asciiTheme="majorHAnsi" w:hAnsiTheme="majorHAnsi" w:cstheme="majorHAnsi"/>
-          <w:sz w:val="24"/>
-          <w:szCs w:val="24"/>
-        </w:rPr>
-        <w:t xml:space="preserve">% </w:t>
-      </w:r>
-      <w:r>
-        <w:rPr>
-          <w:rFonts w:asciiTheme="majorHAnsi" w:hAnsiTheme="majorHAnsi" w:cstheme="majorHAnsi"/>
-          <w:sz w:val="24"/>
-          <w:szCs w:val="24"/>
-        </w:rPr>
-        <w:t>wolniej</w:t>
-      </w:r>
-      <w:r>
-        <w:rPr>
-          <w:rFonts w:asciiTheme="majorHAnsi" w:hAnsiTheme="majorHAnsi" w:cstheme="majorHAnsi"/>
-          <w:sz w:val="24"/>
-          <w:szCs w:val="24"/>
-        </w:rPr>
-        <w:t xml:space="preserve"> niż zapytanie z bazy.</w:t>
-      </w:r>
+        <w:jc w:val="center"/>
+        <w:rPr>
+          <w:rFonts w:asciiTheme="majorHAnsi" w:hAnsiTheme="majorHAnsi" w:cstheme="majorHAnsi"/>
+          <w:sz w:val="24"/>
+          <w:szCs w:val="24"/>
+        </w:rPr>
+      </w:pPr>
+      <w:r>
+        <w:rPr>
+          <w:rFonts w:asciiTheme="majorHAnsi" w:hAnsiTheme="majorHAnsi" w:cstheme="majorHAnsi"/>
+          <w:sz w:val="24"/>
+          <w:szCs w:val="24"/>
+        </w:rPr>
+        <w:t>Różnicą między zapytaniem z bazy, a zapytaniem z hurtowni jest to ,że w bazie wymaga ono o jedno więcej połączenie JOIN. W hurtowni to zapytanie wykonuje się o 0,0</w:t>
+      </w:r>
+      <w:r>
+        <w:rPr>
+          <w:rFonts w:asciiTheme="majorHAnsi" w:hAnsiTheme="majorHAnsi" w:cstheme="majorHAnsi"/>
+          <w:sz w:val="24"/>
+          <w:szCs w:val="24"/>
+        </w:rPr>
+        <w:t>2</w:t>
+      </w:r>
+      <w:r>
+        <w:rPr>
+          <w:rFonts w:asciiTheme="majorHAnsi" w:hAnsiTheme="majorHAnsi" w:cstheme="majorHAnsi"/>
+          <w:sz w:val="24"/>
+          <w:szCs w:val="24"/>
+        </w:rPr>
+        <w:t>3s szybciej.</w:t>
+      </w:r>
+    </w:p>
+    <w:p>
+      <w:pPr>
+        <w:rPr>
+          <w:rFonts w:asciiTheme="majorHAnsi" w:hAnsiTheme="majorHAnsi" w:cstheme="majorHAnsi"/>
+          <w:sz w:val="24"/>
+          <w:szCs w:val="24"/>
+        </w:rPr>
+      </w:pPr>
     </w:p>
     <w:p>
       <w:pPr>
@@ -6390,8 +6130,127 @@
           <w:szCs w:val="24"/>
         </w:rPr>
         <w:lastRenderedPageBreak/>
-        <w:t>Uwagi i wnioski</w:t>
-      </w:r>
+        <w:t xml:space="preserve">Uwagi i wnioski </w:t>
+      </w:r>
+    </w:p>
+    <w:p>
+      <w:pPr>
+        <w:pStyle w:val="Akapitzlist"/>
+        <w:numPr>
+          <w:ilvl w:val="1"/>
+          <w:numId w:val="1"/>
+        </w:numPr>
+        <w:rPr>
+          <w:rFonts w:asciiTheme="majorHAnsi" w:hAnsiTheme="majorHAnsi" w:cstheme="majorHAnsi"/>
+          <w:sz w:val="24"/>
+          <w:szCs w:val="24"/>
+        </w:rPr>
+      </w:pPr>
+      <w:r>
+        <w:rPr>
+          <w:rFonts w:asciiTheme="majorHAnsi" w:hAnsiTheme="majorHAnsi" w:cstheme="majorHAnsi"/>
+          <w:sz w:val="24"/>
+          <w:szCs w:val="24"/>
+        </w:rPr>
+        <w:t xml:space="preserve">Zdecydowaliśmy się na schemat konstelacji z dwoma tabelami faktów, ponieważ w ten sposób możemy osobno badać fakty wizyt i pozycji recept (leków), co przekłada się na wydajniejsze operacje ,kiedy badamy tylko konkretną tabelę faktów. </w:t>
+      </w:r>
+    </w:p>
+    <w:p>
+      <w:pPr>
+        <w:pStyle w:val="Akapitzlist"/>
+        <w:numPr>
+          <w:ilvl w:val="1"/>
+          <w:numId w:val="1"/>
+        </w:numPr>
+        <w:rPr>
+          <w:rFonts w:asciiTheme="majorHAnsi" w:hAnsiTheme="majorHAnsi" w:cstheme="majorHAnsi"/>
+          <w:sz w:val="24"/>
+          <w:szCs w:val="24"/>
+        </w:rPr>
+      </w:pPr>
+      <w:r>
+        <w:rPr>
+          <w:rFonts w:asciiTheme="majorHAnsi" w:hAnsiTheme="majorHAnsi" w:cstheme="majorHAnsi"/>
+          <w:sz w:val="24"/>
+          <w:szCs w:val="24"/>
+        </w:rPr>
+        <w:t>Wszystkie zapytania do hurtowni danych wykonują się szybciej niż do bazy danych. Największe różnice były widoczne przy zapytaniach z operatorem CUBE.</w:t>
+      </w:r>
+    </w:p>
+    <w:p>
+      <w:pPr>
+        <w:pStyle w:val="Akapitzlist"/>
+        <w:numPr>
+          <w:ilvl w:val="1"/>
+          <w:numId w:val="1"/>
+        </w:numPr>
+        <w:rPr>
+          <w:rFonts w:asciiTheme="majorHAnsi" w:hAnsiTheme="majorHAnsi" w:cstheme="majorHAnsi"/>
+          <w:sz w:val="24"/>
+          <w:szCs w:val="24"/>
+        </w:rPr>
+      </w:pPr>
+      <w:r>
+        <w:rPr>
+          <w:rFonts w:asciiTheme="majorHAnsi" w:hAnsiTheme="majorHAnsi" w:cstheme="majorHAnsi"/>
+          <w:sz w:val="24"/>
+          <w:szCs w:val="24"/>
+        </w:rPr>
+        <w:t>Struktura zapytań do hurtowni danych nie posiada żadnych złączeń typu JOIN, gdyż nie były one konieczne.</w:t>
+      </w:r>
+    </w:p>
+    <w:p>
+      <w:pPr>
+        <w:pStyle w:val="Akapitzlist"/>
+        <w:numPr>
+          <w:ilvl w:val="1"/>
+          <w:numId w:val="1"/>
+        </w:numPr>
+        <w:rPr>
+          <w:rFonts w:asciiTheme="majorHAnsi" w:hAnsiTheme="majorHAnsi" w:cstheme="majorHAnsi"/>
+          <w:sz w:val="24"/>
+          <w:szCs w:val="24"/>
+        </w:rPr>
+      </w:pPr>
+      <w:r>
+        <w:rPr>
+          <w:rFonts w:asciiTheme="majorHAnsi" w:hAnsiTheme="majorHAnsi" w:cstheme="majorHAnsi"/>
+          <w:sz w:val="24"/>
+          <w:szCs w:val="24"/>
+        </w:rPr>
+        <w:t xml:space="preserve">Czas trwania procedur transformacyjnych jest tak duży, ponieważ w naszej bazie danych znajduje się bardzo duża ilość rekordów w tabelach , i z tego powodu system potrzebuje więcej czasu na przerobienie danych i wstawienie do tabel w hurtowni. </w:t>
+      </w:r>
+    </w:p>
+    <w:p>
+      <w:pPr>
+        <w:pStyle w:val="Akapitzlist"/>
+        <w:numPr>
+          <w:ilvl w:val="1"/>
+          <w:numId w:val="1"/>
+        </w:numPr>
+        <w:rPr>
+          <w:rFonts w:asciiTheme="majorHAnsi" w:hAnsiTheme="majorHAnsi" w:cstheme="majorHAnsi"/>
+          <w:sz w:val="24"/>
+          <w:szCs w:val="24"/>
+        </w:rPr>
+      </w:pPr>
+      <w:r>
+        <w:rPr>
+          <w:rFonts w:asciiTheme="majorHAnsi" w:hAnsiTheme="majorHAnsi" w:cstheme="majorHAnsi"/>
+          <w:sz w:val="24"/>
+          <w:szCs w:val="24"/>
+        </w:rPr>
+        <w:t>Do wygenerowania tak dużej ilości rekordów użyliśmy własnoręcznie napisanego programu generującego w języku Java . Znaczna ilość danych w tabelach jest powiązana dosyć logicznie poprzez generator , niemniej jednak spora liczba mniej istotnych danych jest losowa.</w:t>
+      </w:r>
+    </w:p>
+    <w:p>
+      <w:pPr>
+        <w:rPr>
+          <w:rFonts w:asciiTheme="majorHAnsi" w:hAnsiTheme="majorHAnsi" w:cstheme="majorHAnsi"/>
+          <w:sz w:val="24"/>
+          <w:szCs w:val="24"/>
+        </w:rPr>
+      </w:pPr>
     </w:p>
     <w:sectPr>
       <w:pgSz w:w="11906" w:h="16838"/>
@@ -6521,7 +6380,7 @@
   <w:abstractNum w:abstractNumId="1" w15:restartNumberingAfterBreak="0">
     <w:nsid w:val="218A6473"/>
     <w:multiLevelType w:val="hybridMultilevel"/>
-    <w:tmpl w:val="EDFA478E"/>
+    <w:tmpl w:val="7AFEFF18"/>
     <w:lvl w:ilvl="0" w:tplc="0415000F">
       <w:start w:val="1"/>
       <w:numFmt w:val="decimal"/>

</xml_diff>